<commit_message>
Made additions to the manuals
Made minor additions to the tech manual and significant additions to the
user manual. Both manuals still need work
</commit_message>
<xml_diff>
--- a/Manual/technicalManual.docx
+++ b/Manual/technicalManual.docx
@@ -51,15 +51,15 @@
           <w:noProof/>
         </w:rPr>
         <w:drawing>
-          <wp:anchor distT="0" distB="0" distL="114300" distR="114300" simplePos="0" relativeHeight="251658240" behindDoc="0" locked="0" layoutInCell="1" allowOverlap="1" wp14:anchorId="3C09F463" wp14:editId="64F15CDE">
+          <wp:anchor distT="0" distB="0" distL="114300" distR="114300" simplePos="0" relativeHeight="251658240" behindDoc="0" locked="0" layoutInCell="1" allowOverlap="1" wp14:anchorId="32F77A29" wp14:editId="5B1650F5">
             <wp:simplePos x="0" y="0"/>
             <wp:positionH relativeFrom="margin">
               <wp:align>center</wp:align>
             </wp:positionH>
             <wp:positionV relativeFrom="paragraph">
-              <wp:posOffset>14386</wp:posOffset>
+              <wp:posOffset>13860</wp:posOffset>
             </wp:positionV>
-            <wp:extent cx="4186283" cy="2204911"/>
+            <wp:extent cx="4185920" cy="2204720"/>
             <wp:effectExtent l="0" t="0" r="5080" b="5080"/>
             <wp:wrapNone/>
             <wp:docPr id="4" name="Picture 4"/>
@@ -88,7 +88,7 @@
                   <pic:spPr>
                     <a:xfrm>
                       <a:off x="0" y="0"/>
-                      <a:ext cx="4186283" cy="2204911"/>
+                      <a:ext cx="4185920" cy="2204720"/>
                     </a:xfrm>
                     <a:prstGeom prst="rect">
                       <a:avLst/>
@@ -107,23 +107,20 @@
     <w:p/>
     <w:p/>
     <w:p/>
-    <w:p/>
-    <w:p/>
-    <w:p/>
-    <w:p/>
     <w:p>
+      <w:bookmarkStart w:id="0" w:name="_GoBack"/>
       <w:r>
         <w:rPr>
           <w:noProof/>
         </w:rPr>
         <w:drawing>
-          <wp:anchor distT="0" distB="0" distL="114300" distR="114300" simplePos="0" relativeHeight="251659264" behindDoc="0" locked="0" layoutInCell="1" allowOverlap="1" wp14:anchorId="1D9D30DA" wp14:editId="3267E7B3">
+          <wp:anchor distT="0" distB="0" distL="114300" distR="114300" simplePos="0" relativeHeight="251659264" behindDoc="0" locked="0" layoutInCell="1" allowOverlap="1" wp14:anchorId="486C67EC" wp14:editId="01DB9C22">
             <wp:simplePos x="0" y="0"/>
             <wp:positionH relativeFrom="margin">
               <wp:align>center</wp:align>
             </wp:positionH>
             <wp:positionV relativeFrom="paragraph">
-              <wp:posOffset>16926</wp:posOffset>
+              <wp:posOffset>12831</wp:posOffset>
             </wp:positionV>
             <wp:extent cx="2002221" cy="2002221"/>
             <wp:effectExtent l="0" t="0" r="0" b="0"/>
@@ -172,8 +169,8 @@
           </wp:anchor>
         </w:drawing>
       </w:r>
+      <w:bookmarkEnd w:id="0"/>
     </w:p>
-    <w:p/>
     <w:p/>
     <w:p/>
     <w:p/>
@@ -553,29 +550,27 @@
       <w:pPr>
         <w:pStyle w:val="Heading1"/>
       </w:pPr>
-      <w:bookmarkStart w:id="0" w:name="_Toc448824912"/>
+      <w:bookmarkStart w:id="1" w:name="_Toc448824912"/>
       <w:r>
         <w:lastRenderedPageBreak/>
         <w:t>Introduction</w:t>
       </w:r>
-      <w:bookmarkEnd w:id="0"/>
+      <w:bookmarkEnd w:id="1"/>
     </w:p>
     <w:p>
       <w:pPr>
         <w:pStyle w:val="Heading2"/>
       </w:pPr>
-      <w:bookmarkStart w:id="1" w:name="_Toc448824913"/>
+      <w:bookmarkStart w:id="2" w:name="_Toc448824913"/>
       <w:r>
         <w:t>Purpose</w:t>
       </w:r>
-      <w:bookmarkEnd w:id="1"/>
+      <w:bookmarkEnd w:id="2"/>
     </w:p>
     <w:p>
       <w:pPr>
         <w:ind w:firstLine="720"/>
       </w:pPr>
-      <w:bookmarkStart w:id="2" w:name="_GoBack"/>
-      <w:bookmarkEnd w:id="2"/>
       <w:r>
         <w:t>At the time of this software’s inception our school (Concord University) handled taking roll either by passing around a roll sheet or by doing roll call. However, this method of taking attendance is time consuming and distracting. We have created this software in an attempt to mitigate the potentially adverse impacts of the taking attendance.</w:t>
       </w:r>
@@ -599,6 +594,20 @@
       <w:pPr>
         <w:pStyle w:val="Heading1"/>
       </w:pPr>
+      <w:r>
+        <w:lastRenderedPageBreak/>
+        <w:t>Possible Errors</w:t>
+      </w:r>
+    </w:p>
+    <w:p>
+      <w:r>
+        <w:br w:type="page"/>
+      </w:r>
+    </w:p>
+    <w:p>
+      <w:pPr>
+        <w:pStyle w:val="Heading1"/>
+      </w:pPr>
       <w:bookmarkStart w:id="4" w:name="_Toc448824915"/>
       <w:r>
         <w:lastRenderedPageBreak/>
@@ -607,16 +616,31 @@
       <w:bookmarkEnd w:id="4"/>
     </w:p>
     <w:p>
-      <w:fldSimple w:instr=" INDEX \c &quot;2&quot; \z &quot;1033&quot; ">
-        <w:r>
-          <w:rPr>
-            <w:b/>
-            <w:bCs/>
-            <w:noProof/>
-          </w:rPr>
-          <w:t>No index entries found.</w:t>
-        </w:r>
-      </w:fldSimple>
+      <w:r>
+        <w:fldChar w:fldCharType="begin"/>
+      </w:r>
+      <w:r>
+        <w:instrText xml:space="preserve"> INDEX \c "2" \z "1033" </w:instrText>
+      </w:r>
+      <w:r>
+        <w:fldChar w:fldCharType="separate"/>
+      </w:r>
+      <w:r>
+        <w:rPr>
+          <w:b/>
+          <w:bCs/>
+          <w:noProof/>
+        </w:rPr>
+        <w:t>No index entries found.</w:t>
+      </w:r>
+      <w:r>
+        <w:rPr>
+          <w:b/>
+          <w:bCs/>
+          <w:noProof/>
+        </w:rPr>
+        <w:fldChar w:fldCharType="end"/>
+      </w:r>
     </w:p>
     <w:sectPr>
       <w:headerReference w:type="default" r:id="rId9"/>
@@ -638,7 +662,7 @@
   <w:endnote w:type="separator" w:id="-1">
     <w:p>
       <w:pPr>
-        <w:spacing w:after="0" w:line="240" w:lineRule="auto"/>
+        <w:spacing w:line="240" w:lineRule="auto"/>
       </w:pPr>
       <w:r>
         <w:separator/>
@@ -648,7 +672,7 @@
   <w:endnote w:type="continuationSeparator" w:id="0">
     <w:p>
       <w:pPr>
-        <w:spacing w:after="0" w:line="240" w:lineRule="auto"/>
+        <w:spacing w:line="240" w:lineRule="auto"/>
       </w:pPr>
       <w:r>
         <w:continuationSeparator/>
@@ -699,7 +723,7 @@
           <w:rPr>
             <w:noProof/>
           </w:rPr>
-          <w:t>4</w:t>
+          <w:t>5</w:t>
         </w:r>
         <w:r>
           <w:rPr>
@@ -750,7 +774,7 @@
   <w:footnote w:type="separator" w:id="-1">
     <w:p>
       <w:pPr>
-        <w:spacing w:after="0" w:line="240" w:lineRule="auto"/>
+        <w:spacing w:line="240" w:lineRule="auto"/>
       </w:pPr>
       <w:r>
         <w:separator/>
@@ -760,7 +784,7 @@
   <w:footnote w:type="continuationSeparator" w:id="0">
     <w:p>
       <w:pPr>
-        <w:spacing w:after="0" w:line="240" w:lineRule="auto"/>
+        <w:spacing w:line="240" w:lineRule="auto"/>
       </w:pPr>
       <w:r>
         <w:continuationSeparator/>
@@ -808,7 +832,7 @@
           <w:rPr>
             <w:noProof/>
           </w:rPr>
-          <w:t>4</w:t>
+          <w:t>5</w:t>
         </w:r>
         <w:r>
           <w:rPr>
@@ -1238,7 +1262,10 @@
   <w:style w:type="paragraph" w:default="1" w:styleId="Normal">
     <w:name w:val="Normal"/>
     <w:qFormat/>
-    <w:rsid w:val="0041242E"/>
+    <w:rsid w:val="009C50B3"/>
+    <w:pPr>
+      <w:spacing w:after="0" w:line="480" w:lineRule="auto"/>
+    </w:pPr>
     <w:rPr>
       <w:rFonts w:ascii="Times New Roman" w:hAnsi="Times New Roman"/>
       <w:sz w:val="24"/>
@@ -1255,7 +1282,7 @@
     <w:pPr>
       <w:keepNext/>
       <w:keepLines/>
-      <w:spacing w:before="240" w:after="0" w:line="480" w:lineRule="auto"/>
+      <w:spacing w:before="240"/>
       <w:outlineLvl w:val="0"/>
     </w:pPr>
     <w:rPr>
@@ -1279,7 +1306,7 @@
     <w:pPr>
       <w:keepNext/>
       <w:keepLines/>
-      <w:spacing w:before="40" w:after="0"/>
+      <w:spacing w:before="40"/>
       <w:outlineLvl w:val="1"/>
     </w:pPr>
     <w:rPr>
@@ -1303,7 +1330,7 @@
     <w:pPr>
       <w:keepNext/>
       <w:keepLines/>
-      <w:spacing w:before="40" w:after="0"/>
+      <w:spacing w:before="40"/>
       <w:outlineLvl w:val="2"/>
     </w:pPr>
     <w:rPr>
@@ -1380,7 +1407,7 @@
     <w:qFormat/>
     <w:rsid w:val="0041242E"/>
     <w:pPr>
-      <w:spacing w:after="0" w:line="240" w:lineRule="auto"/>
+      <w:spacing w:line="240" w:lineRule="auto"/>
       <w:contextualSpacing/>
     </w:pPr>
     <w:rPr>
@@ -1455,7 +1482,7 @@
         <w:tab w:val="center" w:pos="4680"/>
         <w:tab w:val="right" w:pos="9360"/>
       </w:tabs>
-      <w:spacing w:after="0" w:line="240" w:lineRule="auto"/>
+      <w:spacing w:line="240" w:lineRule="auto"/>
     </w:pPr>
   </w:style>
   <w:style w:type="character" w:customStyle="1" w:styleId="HeaderChar">
@@ -1481,7 +1508,7 @@
         <w:tab w:val="center" w:pos="4680"/>
         <w:tab w:val="right" w:pos="9360"/>
       </w:tabs>
-      <w:spacing w:after="0" w:line="240" w:lineRule="auto"/>
+      <w:spacing w:line="240" w:lineRule="auto"/>
     </w:pPr>
   </w:style>
   <w:style w:type="character" w:customStyle="1" w:styleId="FooterChar">
@@ -1845,7 +1872,7 @@
 </file>
 
 <file path=customXml/itemProps1.xml><?xml version="1.0" encoding="utf-8"?>
-<ds:datastoreItem xmlns:ds="http://schemas.openxmlformats.org/officeDocument/2006/customXml" ds:itemID="{DA86F8AB-E157-49DF-B53C-3C6DF25C7771}">
+<ds:datastoreItem xmlns:ds="http://schemas.openxmlformats.org/officeDocument/2006/customXml" ds:itemID="{EB1685B2-F95E-40EC-A8B3-3AA742A72D52}">
   <ds:schemaRefs>
     <ds:schemaRef ds:uri="http://schemas.openxmlformats.org/officeDocument/2006/bibliography"/>
   </ds:schemaRefs>

</xml_diff>

<commit_message>
Put in a template for the tech manual file info
Follow the general style/template laid out with the welcome screen that
I set.
</commit_message>
<xml_diff>
--- a/Manual/technicalManual.docx
+++ b/Manual/technicalManual.docx
@@ -108,7 +108,6 @@
     <w:p/>
     <w:p/>
     <w:p>
-      <w:bookmarkStart w:id="0" w:name="_GoBack"/>
       <w:r>
         <w:rPr>
           <w:noProof/>
@@ -169,7 +168,6 @@
           </wp:anchor>
         </w:drawing>
       </w:r>
-      <w:bookmarkEnd w:id="0"/>
     </w:p>
     <w:p/>
     <w:p/>
@@ -237,7 +235,18 @@
               <w:color w:val="002060"/>
               <w:u w:val="single"/>
             </w:rPr>
-            <w:t>Table of Contents</w:t>
+            <w:t>Table</w:t>
+          </w:r>
+          <w:bookmarkStart w:id="0" w:name="_GoBack"/>
+          <w:bookmarkEnd w:id="0"/>
+          <w:r>
+            <w:rPr>
+              <w:rFonts w:ascii="Times New Roman" w:hAnsi="Times New Roman" w:cs="Times New Roman"/>
+              <w:b/>
+              <w:color w:val="002060"/>
+              <w:u w:val="single"/>
+            </w:rPr>
+            <w:t xml:space="preserve"> of Contents</w:t>
           </w:r>
         </w:p>
         <w:p>
@@ -261,7 +270,7 @@
           <w:r>
             <w:fldChar w:fldCharType="separate"/>
           </w:r>
-          <w:hyperlink w:anchor="_Toc448824912" w:history="1">
+          <w:hyperlink w:anchor="_Toc449431265" w:history="1">
             <w:r>
               <w:rPr>
                 <w:rStyle w:val="Hyperlink"/>
@@ -288,7 +297,7 @@
                 <w:noProof/>
                 <w:webHidden/>
               </w:rPr>
-              <w:instrText xml:space="preserve"> PAGEREF _Toc448824912 \h </w:instrText>
+              <w:instrText xml:space="preserve"> PAGEREF _Toc449431265 \h </w:instrText>
             </w:r>
             <w:r>
               <w:rPr>
@@ -331,7 +340,7 @@
               <w:sz w:val="22"/>
             </w:rPr>
           </w:pPr>
-          <w:hyperlink w:anchor="_Toc448824913" w:history="1">
+          <w:hyperlink w:anchor="_Toc449431266" w:history="1">
             <w:r>
               <w:rPr>
                 <w:rStyle w:val="Hyperlink"/>
@@ -358,7 +367,7 @@
                 <w:noProof/>
                 <w:webHidden/>
               </w:rPr>
-              <w:instrText xml:space="preserve"> PAGEREF _Toc448824913 \h </w:instrText>
+              <w:instrText xml:space="preserve"> PAGEREF _Toc449431266 \h </w:instrText>
             </w:r>
             <w:r>
               <w:rPr>
@@ -401,7 +410,7 @@
               <w:sz w:val="22"/>
             </w:rPr>
           </w:pPr>
-          <w:hyperlink w:anchor="_Toc448824914" w:history="1">
+          <w:hyperlink w:anchor="_Toc449431267" w:history="1">
             <w:r>
               <w:rPr>
                 <w:rStyle w:val="Hyperlink"/>
@@ -428,7 +437,7 @@
                 <w:noProof/>
                 <w:webHidden/>
               </w:rPr>
-              <w:instrText xml:space="preserve"> PAGEREF _Toc448824914 \h </w:instrText>
+              <w:instrText xml:space="preserve"> PAGEREF _Toc449431267 \h </w:instrText>
             </w:r>
             <w:r>
               <w:rPr>
@@ -471,12 +480,432 @@
               <w:sz w:val="22"/>
             </w:rPr>
           </w:pPr>
-          <w:hyperlink w:anchor="_Toc448824915" w:history="1">
+          <w:hyperlink w:anchor="_Toc449431268" w:history="1">
             <w:r>
               <w:rPr>
                 <w:rStyle w:val="Hyperlink"/>
                 <w:noProof/>
               </w:rPr>
+              <w:t>File Information</w:t>
+            </w:r>
+            <w:r>
+              <w:rPr>
+                <w:noProof/>
+                <w:webHidden/>
+              </w:rPr>
+              <w:tab/>
+            </w:r>
+            <w:r>
+              <w:rPr>
+                <w:noProof/>
+                <w:webHidden/>
+              </w:rPr>
+              <w:fldChar w:fldCharType="begin"/>
+            </w:r>
+            <w:r>
+              <w:rPr>
+                <w:noProof/>
+                <w:webHidden/>
+              </w:rPr>
+              <w:instrText xml:space="preserve"> PAGEREF _Toc449431268 \h </w:instrText>
+            </w:r>
+            <w:r>
+              <w:rPr>
+                <w:noProof/>
+                <w:webHidden/>
+              </w:rPr>
+            </w:r>
+            <w:r>
+              <w:rPr>
+                <w:noProof/>
+                <w:webHidden/>
+              </w:rPr>
+              <w:fldChar w:fldCharType="separate"/>
+            </w:r>
+            <w:r>
+              <w:rPr>
+                <w:noProof/>
+                <w:webHidden/>
+              </w:rPr>
+              <w:t>4</w:t>
+            </w:r>
+            <w:r>
+              <w:rPr>
+                <w:noProof/>
+                <w:webHidden/>
+              </w:rPr>
+              <w:fldChar w:fldCharType="end"/>
+            </w:r>
+          </w:hyperlink>
+        </w:p>
+        <w:p>
+          <w:pPr>
+            <w:pStyle w:val="TOC2"/>
+            <w:tabs>
+              <w:tab w:val="right" w:leader="dot" w:pos="9350"/>
+            </w:tabs>
+            <w:rPr>
+              <w:rFonts w:asciiTheme="minorHAnsi" w:eastAsiaTheme="minorEastAsia" w:hAnsiTheme="minorHAnsi"/>
+              <w:noProof/>
+              <w:sz w:val="22"/>
+            </w:rPr>
+          </w:pPr>
+          <w:hyperlink w:anchor="_Toc449431269" w:history="1">
+            <w:r>
+              <w:rPr>
+                <w:rStyle w:val="Hyperlink"/>
+                <w:noProof/>
+              </w:rPr>
+              <w:t>Welcome Screen</w:t>
+            </w:r>
+            <w:r>
+              <w:rPr>
+                <w:noProof/>
+                <w:webHidden/>
+              </w:rPr>
+              <w:tab/>
+            </w:r>
+            <w:r>
+              <w:rPr>
+                <w:noProof/>
+                <w:webHidden/>
+              </w:rPr>
+              <w:fldChar w:fldCharType="begin"/>
+            </w:r>
+            <w:r>
+              <w:rPr>
+                <w:noProof/>
+                <w:webHidden/>
+              </w:rPr>
+              <w:instrText xml:space="preserve"> PAGEREF _Toc449431269 \h </w:instrText>
+            </w:r>
+            <w:r>
+              <w:rPr>
+                <w:noProof/>
+                <w:webHidden/>
+              </w:rPr>
+            </w:r>
+            <w:r>
+              <w:rPr>
+                <w:noProof/>
+                <w:webHidden/>
+              </w:rPr>
+              <w:fldChar w:fldCharType="separate"/>
+            </w:r>
+            <w:r>
+              <w:rPr>
+                <w:noProof/>
+                <w:webHidden/>
+              </w:rPr>
+              <w:t>4</w:t>
+            </w:r>
+            <w:r>
+              <w:rPr>
+                <w:noProof/>
+                <w:webHidden/>
+              </w:rPr>
+              <w:fldChar w:fldCharType="end"/>
+            </w:r>
+          </w:hyperlink>
+        </w:p>
+        <w:p>
+          <w:pPr>
+            <w:pStyle w:val="TOC3"/>
+            <w:tabs>
+              <w:tab w:val="right" w:leader="dot" w:pos="9350"/>
+            </w:tabs>
+            <w:rPr>
+              <w:rFonts w:asciiTheme="minorHAnsi" w:eastAsiaTheme="minorEastAsia" w:hAnsiTheme="minorHAnsi"/>
+              <w:noProof/>
+              <w:sz w:val="22"/>
+            </w:rPr>
+          </w:pPr>
+          <w:hyperlink w:anchor="_Toc449431270" w:history="1">
+            <w:r>
+              <w:rPr>
+                <w:rStyle w:val="Hyperlink"/>
+                <w:noProof/>
+              </w:rPr>
+              <w:t>Description</w:t>
+            </w:r>
+            <w:r>
+              <w:rPr>
+                <w:noProof/>
+                <w:webHidden/>
+              </w:rPr>
+              <w:tab/>
+            </w:r>
+            <w:r>
+              <w:rPr>
+                <w:noProof/>
+                <w:webHidden/>
+              </w:rPr>
+              <w:fldChar w:fldCharType="begin"/>
+            </w:r>
+            <w:r>
+              <w:rPr>
+                <w:noProof/>
+                <w:webHidden/>
+              </w:rPr>
+              <w:instrText xml:space="preserve"> PAGEREF _Toc449431270 \h </w:instrText>
+            </w:r>
+            <w:r>
+              <w:rPr>
+                <w:noProof/>
+                <w:webHidden/>
+              </w:rPr>
+            </w:r>
+            <w:r>
+              <w:rPr>
+                <w:noProof/>
+                <w:webHidden/>
+              </w:rPr>
+              <w:fldChar w:fldCharType="separate"/>
+            </w:r>
+            <w:r>
+              <w:rPr>
+                <w:noProof/>
+                <w:webHidden/>
+              </w:rPr>
+              <w:t>4</w:t>
+            </w:r>
+            <w:r>
+              <w:rPr>
+                <w:noProof/>
+                <w:webHidden/>
+              </w:rPr>
+              <w:fldChar w:fldCharType="end"/>
+            </w:r>
+          </w:hyperlink>
+        </w:p>
+        <w:p>
+          <w:pPr>
+            <w:pStyle w:val="TOC3"/>
+            <w:tabs>
+              <w:tab w:val="right" w:leader="dot" w:pos="9350"/>
+            </w:tabs>
+            <w:rPr>
+              <w:rFonts w:asciiTheme="minorHAnsi" w:eastAsiaTheme="minorEastAsia" w:hAnsiTheme="minorHAnsi"/>
+              <w:noProof/>
+              <w:sz w:val="22"/>
+            </w:rPr>
+          </w:pPr>
+          <w:hyperlink w:anchor="_Toc449431271" w:history="1">
+            <w:r>
+              <w:rPr>
+                <w:rStyle w:val="Hyperlink"/>
+                <w:noProof/>
+              </w:rPr>
+              <w:t>Functions</w:t>
+            </w:r>
+            <w:r>
+              <w:rPr>
+                <w:noProof/>
+                <w:webHidden/>
+              </w:rPr>
+              <w:tab/>
+            </w:r>
+            <w:r>
+              <w:rPr>
+                <w:noProof/>
+                <w:webHidden/>
+              </w:rPr>
+              <w:fldChar w:fldCharType="begin"/>
+            </w:r>
+            <w:r>
+              <w:rPr>
+                <w:noProof/>
+                <w:webHidden/>
+              </w:rPr>
+              <w:instrText xml:space="preserve"> PAGEREF _Toc449431271 \h </w:instrText>
+            </w:r>
+            <w:r>
+              <w:rPr>
+                <w:noProof/>
+                <w:webHidden/>
+              </w:rPr>
+            </w:r>
+            <w:r>
+              <w:rPr>
+                <w:noProof/>
+                <w:webHidden/>
+              </w:rPr>
+              <w:fldChar w:fldCharType="separate"/>
+            </w:r>
+            <w:r>
+              <w:rPr>
+                <w:noProof/>
+                <w:webHidden/>
+              </w:rPr>
+              <w:t>4</w:t>
+            </w:r>
+            <w:r>
+              <w:rPr>
+                <w:noProof/>
+                <w:webHidden/>
+              </w:rPr>
+              <w:fldChar w:fldCharType="end"/>
+            </w:r>
+          </w:hyperlink>
+        </w:p>
+        <w:p>
+          <w:pPr>
+            <w:pStyle w:val="TOC3"/>
+            <w:tabs>
+              <w:tab w:val="right" w:leader="dot" w:pos="9350"/>
+            </w:tabs>
+            <w:rPr>
+              <w:rFonts w:asciiTheme="minorHAnsi" w:eastAsiaTheme="minorEastAsia" w:hAnsiTheme="minorHAnsi"/>
+              <w:noProof/>
+              <w:sz w:val="22"/>
+            </w:rPr>
+          </w:pPr>
+          <w:hyperlink w:anchor="_Toc449431272" w:history="1">
+            <w:r>
+              <w:rPr>
+                <w:rStyle w:val="Hyperlink"/>
+                <w:noProof/>
+              </w:rPr>
+              <w:t>UI Elements</w:t>
+            </w:r>
+            <w:r>
+              <w:rPr>
+                <w:noProof/>
+                <w:webHidden/>
+              </w:rPr>
+              <w:tab/>
+            </w:r>
+            <w:r>
+              <w:rPr>
+                <w:noProof/>
+                <w:webHidden/>
+              </w:rPr>
+              <w:fldChar w:fldCharType="begin"/>
+            </w:r>
+            <w:r>
+              <w:rPr>
+                <w:noProof/>
+                <w:webHidden/>
+              </w:rPr>
+              <w:instrText xml:space="preserve"> PAGEREF _Toc449431272 \h </w:instrText>
+            </w:r>
+            <w:r>
+              <w:rPr>
+                <w:noProof/>
+                <w:webHidden/>
+              </w:rPr>
+            </w:r>
+            <w:r>
+              <w:rPr>
+                <w:noProof/>
+                <w:webHidden/>
+              </w:rPr>
+              <w:fldChar w:fldCharType="separate"/>
+            </w:r>
+            <w:r>
+              <w:rPr>
+                <w:noProof/>
+                <w:webHidden/>
+              </w:rPr>
+              <w:t>4</w:t>
+            </w:r>
+            <w:r>
+              <w:rPr>
+                <w:noProof/>
+                <w:webHidden/>
+              </w:rPr>
+              <w:fldChar w:fldCharType="end"/>
+            </w:r>
+          </w:hyperlink>
+        </w:p>
+        <w:p>
+          <w:pPr>
+            <w:pStyle w:val="TOC3"/>
+            <w:tabs>
+              <w:tab w:val="right" w:leader="dot" w:pos="9350"/>
+            </w:tabs>
+            <w:rPr>
+              <w:rFonts w:asciiTheme="minorHAnsi" w:eastAsiaTheme="minorEastAsia" w:hAnsiTheme="minorHAnsi"/>
+              <w:noProof/>
+              <w:sz w:val="22"/>
+            </w:rPr>
+          </w:pPr>
+          <w:hyperlink w:anchor="_Toc449431273" w:history="1">
+            <w:r>
+              <w:rPr>
+                <w:rStyle w:val="Hyperlink"/>
+                <w:noProof/>
+              </w:rPr>
+              <w:t>Possible Errors</w:t>
+            </w:r>
+            <w:r>
+              <w:rPr>
+                <w:noProof/>
+                <w:webHidden/>
+              </w:rPr>
+              <w:tab/>
+            </w:r>
+            <w:r>
+              <w:rPr>
+                <w:noProof/>
+                <w:webHidden/>
+              </w:rPr>
+              <w:fldChar w:fldCharType="begin"/>
+            </w:r>
+            <w:r>
+              <w:rPr>
+                <w:noProof/>
+                <w:webHidden/>
+              </w:rPr>
+              <w:instrText xml:space="preserve"> PAGEREF _Toc449431273 \h </w:instrText>
+            </w:r>
+            <w:r>
+              <w:rPr>
+                <w:noProof/>
+                <w:webHidden/>
+              </w:rPr>
+            </w:r>
+            <w:r>
+              <w:rPr>
+                <w:noProof/>
+                <w:webHidden/>
+              </w:rPr>
+              <w:fldChar w:fldCharType="separate"/>
+            </w:r>
+            <w:r>
+              <w:rPr>
+                <w:noProof/>
+                <w:webHidden/>
+              </w:rPr>
+              <w:t>4</w:t>
+            </w:r>
+            <w:r>
+              <w:rPr>
+                <w:noProof/>
+                <w:webHidden/>
+              </w:rPr>
+              <w:fldChar w:fldCharType="end"/>
+            </w:r>
+          </w:hyperlink>
+        </w:p>
+        <w:p>
+          <w:pPr>
+            <w:pStyle w:val="TOC1"/>
+            <w:tabs>
+              <w:tab w:val="right" w:leader="dot" w:pos="9350"/>
+            </w:tabs>
+            <w:rPr>
+              <w:rFonts w:asciiTheme="minorHAnsi" w:eastAsiaTheme="minorEastAsia" w:hAnsiTheme="minorHAnsi"/>
+              <w:noProof/>
+              <w:sz w:val="22"/>
+            </w:rPr>
+          </w:pPr>
+          <w:hyperlink w:anchor="_Toc449431274" w:history="1">
+            <w:r>
+              <w:rPr>
+                <w:rStyle w:val="Hyperlink"/>
+                <w:noProof/>
+              </w:rPr>
               <w:t>Index</w:t>
             </w:r>
             <w:r>
@@ -498,7 +927,7 @@
                 <w:noProof/>
                 <w:webHidden/>
               </w:rPr>
-              <w:instrText xml:space="preserve"> PAGEREF _Toc448824915 \h </w:instrText>
+              <w:instrText xml:space="preserve"> PAGEREF _Toc449431274 \h </w:instrText>
             </w:r>
             <w:r>
               <w:rPr>
@@ -518,7 +947,7 @@
                 <w:noProof/>
                 <w:webHidden/>
               </w:rPr>
-              <w:t>4</w:t>
+              <w:t>5</w:t>
             </w:r>
             <w:r>
               <w:rPr>
@@ -550,7 +979,7 @@
       <w:pPr>
         <w:pStyle w:val="Heading1"/>
       </w:pPr>
-      <w:bookmarkStart w:id="1" w:name="_Toc448824912"/>
+      <w:bookmarkStart w:id="1" w:name="_Toc449431265"/>
       <w:r>
         <w:lastRenderedPageBreak/>
         <w:t>Introduction</w:t>
@@ -561,7 +990,7 @@
       <w:pPr>
         <w:pStyle w:val="Heading2"/>
       </w:pPr>
-      <w:bookmarkStart w:id="2" w:name="_Toc448824913"/>
+      <w:bookmarkStart w:id="2" w:name="_Toc449431266"/>
       <w:r>
         <w:t>Purpose</w:t>
       </w:r>
@@ -579,7 +1008,7 @@
       <w:pPr>
         <w:pStyle w:val="Heading2"/>
       </w:pPr>
-      <w:bookmarkStart w:id="3" w:name="_Toc448824914"/>
+      <w:bookmarkStart w:id="3" w:name="_Toc449431267"/>
       <w:r>
         <w:t>Description</w:t>
       </w:r>
@@ -594,11 +1023,67 @@
       <w:pPr>
         <w:pStyle w:val="Heading1"/>
       </w:pPr>
+      <w:bookmarkStart w:id="4" w:name="_Toc449431268"/>
       <w:r>
         <w:lastRenderedPageBreak/>
+        <w:t>File Information</w:t>
+      </w:r>
+      <w:bookmarkEnd w:id="4"/>
+    </w:p>
+    <w:p>
+      <w:pPr>
+        <w:pStyle w:val="Heading2"/>
+      </w:pPr>
+      <w:bookmarkStart w:id="5" w:name="_Toc449431269"/>
+      <w:r>
+        <w:t>Welcome Screen</w:t>
+      </w:r>
+      <w:bookmarkEnd w:id="5"/>
+    </w:p>
+    <w:p>
+      <w:pPr>
+        <w:pStyle w:val="Heading3"/>
+      </w:pPr>
+      <w:bookmarkStart w:id="6" w:name="_Toc449431270"/>
+      <w:r>
+        <w:t>Description</w:t>
+      </w:r>
+      <w:bookmarkEnd w:id="6"/>
+    </w:p>
+    <w:p/>
+    <w:p>
+      <w:pPr>
+        <w:pStyle w:val="Heading3"/>
+      </w:pPr>
+      <w:bookmarkStart w:id="7" w:name="_Toc449431271"/>
+      <w:r>
+        <w:t>Functions</w:t>
+      </w:r>
+      <w:bookmarkEnd w:id="7"/>
+    </w:p>
+    <w:p/>
+    <w:p>
+      <w:pPr>
+        <w:pStyle w:val="Heading3"/>
+      </w:pPr>
+      <w:bookmarkStart w:id="8" w:name="_Toc449431272"/>
+      <w:r>
+        <w:t>UI Elements</w:t>
+      </w:r>
+      <w:bookmarkEnd w:id="8"/>
+    </w:p>
+    <w:p/>
+    <w:p>
+      <w:pPr>
+        <w:pStyle w:val="Heading3"/>
+      </w:pPr>
+      <w:bookmarkStart w:id="9" w:name="_Toc449431273"/>
+      <w:r>
         <w:t>Possible Errors</w:t>
       </w:r>
+      <w:bookmarkEnd w:id="9"/>
     </w:p>
+    <w:p/>
     <w:p>
       <w:r>
         <w:br w:type="page"/>
@@ -608,39 +1093,24 @@
       <w:pPr>
         <w:pStyle w:val="Heading1"/>
       </w:pPr>
-      <w:bookmarkStart w:id="4" w:name="_Toc448824915"/>
+      <w:bookmarkStart w:id="10" w:name="_Toc449431274"/>
       <w:r>
         <w:lastRenderedPageBreak/>
         <w:t>Index</w:t>
       </w:r>
-      <w:bookmarkEnd w:id="4"/>
+      <w:bookmarkEnd w:id="10"/>
     </w:p>
     <w:p>
-      <w:r>
-        <w:fldChar w:fldCharType="begin"/>
-      </w:r>
-      <w:r>
-        <w:instrText xml:space="preserve"> INDEX \c "2" \z "1033" </w:instrText>
-      </w:r>
-      <w:r>
-        <w:fldChar w:fldCharType="separate"/>
-      </w:r>
-      <w:r>
-        <w:rPr>
-          <w:b/>
-          <w:bCs/>
-          <w:noProof/>
-        </w:rPr>
-        <w:t>No index entries found.</w:t>
-      </w:r>
-      <w:r>
-        <w:rPr>
-          <w:b/>
-          <w:bCs/>
-          <w:noProof/>
-        </w:rPr>
-        <w:fldChar w:fldCharType="end"/>
-      </w:r>
+      <w:fldSimple w:instr=" INDEX \c &quot;2&quot; \z &quot;1033&quot; ">
+        <w:r>
+          <w:rPr>
+            <w:b/>
+            <w:bCs/>
+            <w:noProof/>
+          </w:rPr>
+          <w:t>No index entries found.</w:t>
+        </w:r>
+      </w:fldSimple>
     </w:p>
     <w:sectPr>
       <w:headerReference w:type="default" r:id="rId9"/>
@@ -723,7 +1193,7 @@
           <w:rPr>
             <w:noProof/>
           </w:rPr>
-          <w:t>5</w:t>
+          <w:t>3</w:t>
         </w:r>
         <w:r>
           <w:rPr>
@@ -832,7 +1302,7 @@
           <w:rPr>
             <w:noProof/>
           </w:rPr>
-          <w:t>5</w:t>
+          <w:t>3</w:t>
         </w:r>
         <w:r>
           <w:rPr>
@@ -1872,7 +2342,7 @@
 </file>
 
 <file path=customXml/itemProps1.xml><?xml version="1.0" encoding="utf-8"?>
-<ds:datastoreItem xmlns:ds="http://schemas.openxmlformats.org/officeDocument/2006/customXml" ds:itemID="{EB1685B2-F95E-40EC-A8B3-3AA742A72D52}">
+<ds:datastoreItem xmlns:ds="http://schemas.openxmlformats.org/officeDocument/2006/customXml" ds:itemID="{9FBE9C2C-0B2A-48F9-BD4B-61B2AC295ADE}">
   <ds:schemaRefs>
     <ds:schemaRef ds:uri="http://schemas.openxmlformats.org/officeDocument/2006/bibliography"/>
   </ds:schemaRefs>

</xml_diff>

<commit_message>
Added info to both manuals
Added some UI images to user manual and added full file information for
the login and welcome screens. These two can be used as examples if
anyone is unsure as to what to include for their respective screens.
</commit_message>
<xml_diff>
--- a/Manual/technicalManual.docx
+++ b/Manual/technicalManual.docx
@@ -235,18 +235,7 @@
               <w:color w:val="002060"/>
               <w:u w:val="single"/>
             </w:rPr>
-            <w:t>Table</w:t>
-          </w:r>
-          <w:bookmarkStart w:id="0" w:name="_GoBack"/>
-          <w:bookmarkEnd w:id="0"/>
-          <w:r>
-            <w:rPr>
-              <w:rFonts w:ascii="Times New Roman" w:hAnsi="Times New Roman" w:cs="Times New Roman"/>
-              <w:b/>
-              <w:color w:val="002060"/>
-              <w:u w:val="single"/>
-            </w:rPr>
-            <w:t xml:space="preserve"> of Contents</w:t>
+            <w:t>Table of Contents</w:t>
           </w:r>
         </w:p>
         <w:p>
@@ -270,7 +259,7 @@
           <w:r>
             <w:fldChar w:fldCharType="separate"/>
           </w:r>
-          <w:hyperlink w:anchor="_Toc449431265" w:history="1">
+          <w:hyperlink w:anchor="_Toc449476826" w:history="1">
             <w:r>
               <w:rPr>
                 <w:rStyle w:val="Hyperlink"/>
@@ -297,7 +286,7 @@
                 <w:noProof/>
                 <w:webHidden/>
               </w:rPr>
-              <w:instrText xml:space="preserve"> PAGEREF _Toc449431265 \h </w:instrText>
+              <w:instrText xml:space="preserve"> PAGEREF _Toc449476826 \h </w:instrText>
             </w:r>
             <w:r>
               <w:rPr>
@@ -340,7 +329,7 @@
               <w:sz w:val="22"/>
             </w:rPr>
           </w:pPr>
-          <w:hyperlink w:anchor="_Toc449431266" w:history="1">
+          <w:hyperlink w:anchor="_Toc449476827" w:history="1">
             <w:r>
               <w:rPr>
                 <w:rStyle w:val="Hyperlink"/>
@@ -367,7 +356,7 @@
                 <w:noProof/>
                 <w:webHidden/>
               </w:rPr>
-              <w:instrText xml:space="preserve"> PAGEREF _Toc449431266 \h </w:instrText>
+              <w:instrText xml:space="preserve"> PAGEREF _Toc449476827 \h </w:instrText>
             </w:r>
             <w:r>
               <w:rPr>
@@ -410,7 +399,7 @@
               <w:sz w:val="22"/>
             </w:rPr>
           </w:pPr>
-          <w:hyperlink w:anchor="_Toc449431267" w:history="1">
+          <w:hyperlink w:anchor="_Toc449476828" w:history="1">
             <w:r>
               <w:rPr>
                 <w:rStyle w:val="Hyperlink"/>
@@ -437,7 +426,7 @@
                 <w:noProof/>
                 <w:webHidden/>
               </w:rPr>
-              <w:instrText xml:space="preserve"> PAGEREF _Toc449431267 \h </w:instrText>
+              <w:instrText xml:space="preserve"> PAGEREF _Toc449476828 \h </w:instrText>
             </w:r>
             <w:r>
               <w:rPr>
@@ -480,7 +469,7 @@
               <w:sz w:val="22"/>
             </w:rPr>
           </w:pPr>
-          <w:hyperlink w:anchor="_Toc449431268" w:history="1">
+          <w:hyperlink w:anchor="_Toc449476829" w:history="1">
             <w:r>
               <w:rPr>
                 <w:rStyle w:val="Hyperlink"/>
@@ -507,7 +496,7 @@
                 <w:noProof/>
                 <w:webHidden/>
               </w:rPr>
-              <w:instrText xml:space="preserve"> PAGEREF _Toc449431268 \h </w:instrText>
+              <w:instrText xml:space="preserve"> PAGEREF _Toc449476829 \h </w:instrText>
             </w:r>
             <w:r>
               <w:rPr>
@@ -550,7 +539,7 @@
               <w:sz w:val="22"/>
             </w:rPr>
           </w:pPr>
-          <w:hyperlink w:anchor="_Toc449431269" w:history="1">
+          <w:hyperlink w:anchor="_Toc449476830" w:history="1">
             <w:r>
               <w:rPr>
                 <w:rStyle w:val="Hyperlink"/>
@@ -577,7 +566,7 @@
                 <w:noProof/>
                 <w:webHidden/>
               </w:rPr>
-              <w:instrText xml:space="preserve"> PAGEREF _Toc449431269 \h </w:instrText>
+              <w:instrText xml:space="preserve"> PAGEREF _Toc449476830 \h </w:instrText>
             </w:r>
             <w:r>
               <w:rPr>
@@ -620,7 +609,7 @@
               <w:sz w:val="22"/>
             </w:rPr>
           </w:pPr>
-          <w:hyperlink w:anchor="_Toc449431270" w:history="1">
+          <w:hyperlink w:anchor="_Toc449476831" w:history="1">
             <w:r>
               <w:rPr>
                 <w:rStyle w:val="Hyperlink"/>
@@ -647,7 +636,7 @@
                 <w:noProof/>
                 <w:webHidden/>
               </w:rPr>
-              <w:instrText xml:space="preserve"> PAGEREF _Toc449431270 \h </w:instrText>
+              <w:instrText xml:space="preserve"> PAGEREF _Toc449476831 \h </w:instrText>
             </w:r>
             <w:r>
               <w:rPr>
@@ -690,13 +679,13 @@
               <w:sz w:val="22"/>
             </w:rPr>
           </w:pPr>
-          <w:hyperlink w:anchor="_Toc449431271" w:history="1">
+          <w:hyperlink w:anchor="_Toc449476832" w:history="1">
             <w:r>
               <w:rPr>
                 <w:rStyle w:val="Hyperlink"/>
                 <w:noProof/>
               </w:rPr>
-              <w:t>Functions</w:t>
+              <w:t>Files</w:t>
             </w:r>
             <w:r>
               <w:rPr>
@@ -717,7 +706,7 @@
                 <w:noProof/>
                 <w:webHidden/>
               </w:rPr>
-              <w:instrText xml:space="preserve"> PAGEREF _Toc449431271 \h </w:instrText>
+              <w:instrText xml:space="preserve"> PAGEREF _Toc449476832 \h </w:instrText>
             </w:r>
             <w:r>
               <w:rPr>
@@ -760,13 +749,13 @@
               <w:sz w:val="22"/>
             </w:rPr>
           </w:pPr>
-          <w:hyperlink w:anchor="_Toc449431272" w:history="1">
+          <w:hyperlink w:anchor="_Toc449476833" w:history="1">
             <w:r>
               <w:rPr>
                 <w:rStyle w:val="Hyperlink"/>
                 <w:noProof/>
               </w:rPr>
-              <w:t>UI Elements</w:t>
+              <w:t>Functions</w:t>
             </w:r>
             <w:r>
               <w:rPr>
@@ -787,7 +776,7 @@
                 <w:noProof/>
                 <w:webHidden/>
               </w:rPr>
-              <w:instrText xml:space="preserve"> PAGEREF _Toc449431272 \h </w:instrText>
+              <w:instrText xml:space="preserve"> PAGEREF _Toc449476833 \h </w:instrText>
             </w:r>
             <w:r>
               <w:rPr>
@@ -830,12 +819,82 @@
               <w:sz w:val="22"/>
             </w:rPr>
           </w:pPr>
-          <w:hyperlink w:anchor="_Toc449431273" w:history="1">
+          <w:hyperlink w:anchor="_Toc449476834" w:history="1">
             <w:r>
               <w:rPr>
                 <w:rStyle w:val="Hyperlink"/>
                 <w:noProof/>
               </w:rPr>
+              <w:t>UI Elements</w:t>
+            </w:r>
+            <w:r>
+              <w:rPr>
+                <w:noProof/>
+                <w:webHidden/>
+              </w:rPr>
+              <w:tab/>
+            </w:r>
+            <w:r>
+              <w:rPr>
+                <w:noProof/>
+                <w:webHidden/>
+              </w:rPr>
+              <w:fldChar w:fldCharType="begin"/>
+            </w:r>
+            <w:r>
+              <w:rPr>
+                <w:noProof/>
+                <w:webHidden/>
+              </w:rPr>
+              <w:instrText xml:space="preserve"> PAGEREF _Toc449476834 \h </w:instrText>
+            </w:r>
+            <w:r>
+              <w:rPr>
+                <w:noProof/>
+                <w:webHidden/>
+              </w:rPr>
+            </w:r>
+            <w:r>
+              <w:rPr>
+                <w:noProof/>
+                <w:webHidden/>
+              </w:rPr>
+              <w:fldChar w:fldCharType="separate"/>
+            </w:r>
+            <w:r>
+              <w:rPr>
+                <w:noProof/>
+                <w:webHidden/>
+              </w:rPr>
+              <w:t>5</w:t>
+            </w:r>
+            <w:r>
+              <w:rPr>
+                <w:noProof/>
+                <w:webHidden/>
+              </w:rPr>
+              <w:fldChar w:fldCharType="end"/>
+            </w:r>
+          </w:hyperlink>
+        </w:p>
+        <w:p>
+          <w:pPr>
+            <w:pStyle w:val="TOC3"/>
+            <w:tabs>
+              <w:tab w:val="right" w:leader="dot" w:pos="9350"/>
+            </w:tabs>
+            <w:rPr>
+              <w:rFonts w:asciiTheme="minorHAnsi" w:eastAsiaTheme="minorEastAsia" w:hAnsiTheme="minorHAnsi"/>
+              <w:noProof/>
+              <w:sz w:val="22"/>
+            </w:rPr>
+          </w:pPr>
+          <w:hyperlink w:anchor="_Toc449476835" w:history="1">
+            <w:r>
+              <w:rPr>
+                <w:rStyle w:val="Hyperlink"/>
+                <w:noProof/>
+              </w:rPr>
               <w:t>Possible Errors</w:t>
             </w:r>
             <w:r>
@@ -857,7 +916,7 @@
                 <w:noProof/>
                 <w:webHidden/>
               </w:rPr>
-              <w:instrText xml:space="preserve"> PAGEREF _Toc449431273 \h </w:instrText>
+              <w:instrText xml:space="preserve"> PAGEREF _Toc449476835 \h </w:instrText>
             </w:r>
             <w:r>
               <w:rPr>
@@ -877,7 +936,7 @@
                 <w:noProof/>
                 <w:webHidden/>
               </w:rPr>
-              <w:t>4</w:t>
+              <w:t>5</w:t>
             </w:r>
             <w:r>
               <w:rPr>
@@ -900,7 +959,7 @@
               <w:sz w:val="22"/>
             </w:rPr>
           </w:pPr>
-          <w:hyperlink w:anchor="_Toc449431274" w:history="1">
+          <w:hyperlink w:anchor="_Toc449476836" w:history="1">
             <w:r>
               <w:rPr>
                 <w:rStyle w:val="Hyperlink"/>
@@ -927,7 +986,7 @@
                 <w:noProof/>
                 <w:webHidden/>
               </w:rPr>
-              <w:instrText xml:space="preserve"> PAGEREF _Toc449431274 \h </w:instrText>
+              <w:instrText xml:space="preserve"> PAGEREF _Toc449476836 \h </w:instrText>
             </w:r>
             <w:r>
               <w:rPr>
@@ -947,7 +1006,7 @@
                 <w:noProof/>
                 <w:webHidden/>
               </w:rPr>
-              <w:t>5</w:t>
+              <w:t>6</w:t>
             </w:r>
             <w:r>
               <w:rPr>
@@ -979,22 +1038,22 @@
       <w:pPr>
         <w:pStyle w:val="Heading1"/>
       </w:pPr>
-      <w:bookmarkStart w:id="1" w:name="_Toc449431265"/>
+      <w:bookmarkStart w:id="0" w:name="_Toc449476826"/>
       <w:r>
         <w:lastRenderedPageBreak/>
         <w:t>Introduction</w:t>
       </w:r>
-      <w:bookmarkEnd w:id="1"/>
+      <w:bookmarkEnd w:id="0"/>
     </w:p>
     <w:p>
       <w:pPr>
         <w:pStyle w:val="Heading2"/>
       </w:pPr>
-      <w:bookmarkStart w:id="2" w:name="_Toc449431266"/>
+      <w:bookmarkStart w:id="1" w:name="_Toc449476827"/>
       <w:r>
         <w:t>Purpose</w:t>
       </w:r>
-      <w:bookmarkEnd w:id="2"/>
+      <w:bookmarkEnd w:id="1"/>
     </w:p>
     <w:p>
       <w:pPr>
@@ -1008,11 +1067,11 @@
       <w:pPr>
         <w:pStyle w:val="Heading2"/>
       </w:pPr>
-      <w:bookmarkStart w:id="3" w:name="_Toc449431267"/>
+      <w:bookmarkStart w:id="2" w:name="_Toc449476828"/>
       <w:r>
         <w:t>Description</w:t>
       </w:r>
-      <w:bookmarkEnd w:id="3"/>
+      <w:bookmarkEnd w:id="2"/>
     </w:p>
     <w:p>
       <w:r>
@@ -1023,67 +1082,1045 @@
       <w:pPr>
         <w:pStyle w:val="Heading1"/>
       </w:pPr>
-      <w:bookmarkStart w:id="4" w:name="_Toc449431268"/>
+      <w:bookmarkStart w:id="3" w:name="_Toc449476829"/>
       <w:r>
         <w:lastRenderedPageBreak/>
         <w:t>File Information</w:t>
       </w:r>
-      <w:bookmarkEnd w:id="4"/>
+      <w:bookmarkEnd w:id="3"/>
+    </w:p>
+    <w:p>
+      <w:r>
+        <w:tab/>
+        <w:t>Note that .</w:t>
+      </w:r>
+      <w:proofErr w:type="spellStart"/>
+      <w:r>
+        <w:t>xaml</w:t>
+      </w:r>
+      <w:proofErr w:type="spellEnd"/>
+      <w:r>
+        <w:t xml:space="preserve"> files </w:t>
+      </w:r>
+      <w:r>
+        <w:t>contain the UI aspects of each screen and the .</w:t>
+      </w:r>
+      <w:proofErr w:type="spellStart"/>
+      <w:r>
+        <w:t>xaml.cs</w:t>
+      </w:r>
+      <w:proofErr w:type="spellEnd"/>
+      <w:r>
+        <w:t xml:space="preserve"> files contain the actual functional code. For the sake of simplicity some UI elements (such as simple display labels or images) will not be included here unless they actually do something other than display information.</w:t>
+      </w:r>
     </w:p>
     <w:p>
       <w:pPr>
         <w:pStyle w:val="Heading2"/>
       </w:pPr>
-      <w:bookmarkStart w:id="5" w:name="_Toc449431269"/>
+      <w:bookmarkStart w:id="4" w:name="_Toc449476830"/>
       <w:r>
         <w:t>Welcome Screen</w:t>
       </w:r>
-      <w:bookmarkEnd w:id="5"/>
+      <w:bookmarkEnd w:id="4"/>
     </w:p>
     <w:p>
       <w:pPr>
         <w:pStyle w:val="Heading3"/>
       </w:pPr>
-      <w:bookmarkStart w:id="6" w:name="_Toc449431270"/>
+      <w:bookmarkStart w:id="5" w:name="_Toc449476831"/>
       <w:r>
         <w:t>Description</w:t>
       </w:r>
-      <w:bookmarkEnd w:id="6"/>
-    </w:p>
-    <w:p/>
+      <w:bookmarkEnd w:id="5"/>
+    </w:p>
+    <w:p>
+      <w:r>
+        <w:tab/>
+        <w:t>The Welcome screen is displayed when the software is first started and when a user either logs out, registers a new account, or cancels their registration or login.</w:t>
+      </w:r>
+    </w:p>
     <w:p>
       <w:pPr>
         <w:pStyle w:val="Heading3"/>
       </w:pPr>
-      <w:bookmarkStart w:id="7" w:name="_Toc449431271"/>
-      <w:r>
-        <w:t>Functions</w:t>
-      </w:r>
-      <w:bookmarkEnd w:id="7"/>
-    </w:p>
-    <w:p/>
+      <w:bookmarkStart w:id="6" w:name="_Toc449476832"/>
+      <w:r>
+        <w:t>Files</w:t>
+      </w:r>
+      <w:bookmarkEnd w:id="6"/>
+    </w:p>
+    <w:p>
+      <w:proofErr w:type="spellStart"/>
+      <w:r>
+        <w:t>MainWindow.xaml</w:t>
+      </w:r>
+      <w:proofErr w:type="spellEnd"/>
+    </w:p>
+    <w:p>
+      <w:proofErr w:type="spellStart"/>
+      <w:r>
+        <w:t>MainWindow.xaml.cs</w:t>
+      </w:r>
+      <w:proofErr w:type="spellEnd"/>
+    </w:p>
     <w:p>
       <w:pPr>
         <w:pStyle w:val="Heading3"/>
       </w:pPr>
-      <w:bookmarkStart w:id="8" w:name="_Toc449431272"/>
-      <w:r>
-        <w:t>UI Elements</w:t>
-      </w:r>
-      <w:bookmarkEnd w:id="8"/>
-    </w:p>
+      <w:bookmarkStart w:id="7" w:name="_Toc449476833"/>
+      <w:r>
+        <w:t>Functions</w:t>
+      </w:r>
+      <w:bookmarkEnd w:id="7"/>
+    </w:p>
+    <w:tbl>
+      <w:tblPr>
+        <w:tblStyle w:val="TableGrid"/>
+        <w:tblW w:w="0" w:type="auto"/>
+        <w:tblBorders>
+          <w:top w:val="none" w:sz="0" w:space="0" w:color="auto"/>
+          <w:left w:val="none" w:sz="0" w:space="0" w:color="auto"/>
+          <w:bottom w:val="none" w:sz="0" w:space="0" w:color="auto"/>
+          <w:right w:val="none" w:sz="0" w:space="0" w:color="auto"/>
+        </w:tblBorders>
+        <w:tblLook w:val="04A0" w:firstRow="1" w:lastRow="0" w:firstColumn="1" w:lastColumn="0" w:noHBand="0" w:noVBand="1"/>
+      </w:tblPr>
+      <w:tblGrid>
+        <w:gridCol w:w="5130"/>
+        <w:gridCol w:w="4220"/>
+      </w:tblGrid>
+      <w:tr>
+        <w:tc>
+          <w:tcPr>
+            <w:tcW w:w="5130" w:type="dxa"/>
+          </w:tcPr>
+          <w:p>
+            <w:pPr>
+              <w:tabs>
+                <w:tab w:val="left" w:pos="1650"/>
+              </w:tabs>
+              <w:spacing w:line="240" w:lineRule="auto"/>
+              <w:jc w:val="center"/>
+              <w:rPr>
+                <w:b/>
+              </w:rPr>
+            </w:pPr>
+            <w:r>
+              <w:rPr>
+                <w:b/>
+              </w:rPr>
+              <w:t>Name</w:t>
+            </w:r>
+          </w:p>
+        </w:tc>
+        <w:tc>
+          <w:tcPr>
+            <w:tcW w:w="4220" w:type="dxa"/>
+          </w:tcPr>
+          <w:p>
+            <w:pPr>
+              <w:spacing w:line="240" w:lineRule="auto"/>
+              <w:jc w:val="center"/>
+              <w:rPr>
+                <w:b/>
+              </w:rPr>
+            </w:pPr>
+            <w:r>
+              <w:rPr>
+                <w:b/>
+              </w:rPr>
+              <w:t>Purpose</w:t>
+            </w:r>
+          </w:p>
+        </w:tc>
+      </w:tr>
+      <w:tr>
+        <w:tc>
+          <w:tcPr>
+            <w:tcW w:w="5130" w:type="dxa"/>
+          </w:tcPr>
+          <w:p>
+            <w:pPr>
+              <w:autoSpaceDE w:val="0"/>
+              <w:autoSpaceDN w:val="0"/>
+              <w:adjustRightInd w:val="0"/>
+              <w:spacing w:line="240" w:lineRule="auto"/>
+              <w:rPr>
+                <w:rFonts w:cs="Times New Roman"/>
+                <w:szCs w:val="24"/>
+              </w:rPr>
+            </w:pPr>
+            <w:r>
+              <w:rPr>
+                <w:rFonts w:cs="Times New Roman"/>
+                <w:szCs w:val="24"/>
+              </w:rPr>
+              <w:t>private void welcomeRegisterButton_Click(object sender, RoutedEventArgs e)</w:t>
+            </w:r>
+          </w:p>
+          <w:p>
+            <w:pPr>
+              <w:spacing w:line="240" w:lineRule="auto"/>
+            </w:pPr>
+          </w:p>
+        </w:tc>
+        <w:tc>
+          <w:tcPr>
+            <w:tcW w:w="4220" w:type="dxa"/>
+          </w:tcPr>
+          <w:p>
+            <w:pPr>
+              <w:spacing w:line="240" w:lineRule="auto"/>
+            </w:pPr>
+            <w:r>
+              <w:t>This function is called when the user clicks on the register button. The function creates a register screen and closes the welcome screen.</w:t>
+            </w:r>
+          </w:p>
+        </w:tc>
+      </w:tr>
+      <w:tr>
+        <w:tc>
+          <w:tcPr>
+            <w:tcW w:w="5130" w:type="dxa"/>
+          </w:tcPr>
+          <w:p>
+            <w:pPr>
+              <w:autoSpaceDE w:val="0"/>
+              <w:autoSpaceDN w:val="0"/>
+              <w:adjustRightInd w:val="0"/>
+              <w:spacing w:line="240" w:lineRule="auto"/>
+              <w:rPr>
+                <w:rFonts w:cs="Times New Roman"/>
+                <w:szCs w:val="24"/>
+              </w:rPr>
+            </w:pPr>
+            <w:r>
+              <w:rPr>
+                <w:rFonts w:ascii="Courier New" w:hAnsi="Courier New" w:cs="Courier New"/>
+                <w:sz w:val="22"/>
+              </w:rPr>
+              <w:t>private void welcomeLoginButton_Click(object sender, RoutedEventArgs e)</w:t>
+            </w:r>
+          </w:p>
+        </w:tc>
+        <w:tc>
+          <w:tcPr>
+            <w:tcW w:w="4220" w:type="dxa"/>
+          </w:tcPr>
+          <w:p>
+            <w:pPr>
+              <w:spacing w:line="240" w:lineRule="auto"/>
+            </w:pPr>
+            <w:r>
+              <w:t>This function is called when the user clicks on the login button. The function creates a login screen and closes the welcome screen.</w:t>
+            </w:r>
+          </w:p>
+        </w:tc>
+      </w:tr>
+    </w:tbl>
     <w:p/>
+    <w:p>
+      <w:r>
+        <w:br w:type="page"/>
+      </w:r>
+    </w:p>
     <w:p>
       <w:pPr>
         <w:pStyle w:val="Heading3"/>
       </w:pPr>
-      <w:bookmarkStart w:id="9" w:name="_Toc449431273"/>
+      <w:bookmarkStart w:id="8" w:name="_Toc449476834"/>
+      <w:r>
+        <w:lastRenderedPageBreak/>
+        <w:t>UI Elements</w:t>
+      </w:r>
+      <w:bookmarkEnd w:id="8"/>
+    </w:p>
+    <w:tbl>
+      <w:tblPr>
+        <w:tblStyle w:val="TableGrid"/>
+        <w:tblW w:w="0" w:type="auto"/>
+        <w:tblBorders>
+          <w:top w:val="none" w:sz="0" w:space="0" w:color="auto"/>
+          <w:left w:val="none" w:sz="0" w:space="0" w:color="auto"/>
+          <w:bottom w:val="none" w:sz="0" w:space="0" w:color="auto"/>
+          <w:right w:val="none" w:sz="0" w:space="0" w:color="auto"/>
+        </w:tblBorders>
+        <w:tblLook w:val="04A0" w:firstRow="1" w:lastRow="0" w:firstColumn="1" w:lastColumn="0" w:noHBand="0" w:noVBand="1"/>
+      </w:tblPr>
+      <w:tblGrid>
+        <w:gridCol w:w="1800"/>
+        <w:gridCol w:w="3330"/>
+        <w:gridCol w:w="4220"/>
+      </w:tblGrid>
+      <w:tr>
+        <w:tc>
+          <w:tcPr>
+            <w:tcW w:w="1800" w:type="dxa"/>
+          </w:tcPr>
+          <w:p>
+            <w:pPr>
+              <w:spacing w:line="240" w:lineRule="auto"/>
+              <w:jc w:val="center"/>
+              <w:rPr>
+                <w:b/>
+              </w:rPr>
+            </w:pPr>
+            <w:r>
+              <w:rPr>
+                <w:b/>
+              </w:rPr>
+              <w:t>Type</w:t>
+            </w:r>
+          </w:p>
+        </w:tc>
+        <w:tc>
+          <w:tcPr>
+            <w:tcW w:w="3330" w:type="dxa"/>
+          </w:tcPr>
+          <w:p>
+            <w:pPr>
+              <w:spacing w:line="240" w:lineRule="auto"/>
+              <w:jc w:val="center"/>
+              <w:rPr>
+                <w:b/>
+              </w:rPr>
+            </w:pPr>
+            <w:r>
+              <w:rPr>
+                <w:b/>
+              </w:rPr>
+              <w:t>Name</w:t>
+            </w:r>
+          </w:p>
+        </w:tc>
+        <w:tc>
+          <w:tcPr>
+            <w:tcW w:w="4220" w:type="dxa"/>
+          </w:tcPr>
+          <w:p>
+            <w:pPr>
+              <w:spacing w:line="240" w:lineRule="auto"/>
+              <w:jc w:val="center"/>
+              <w:rPr>
+                <w:b/>
+              </w:rPr>
+            </w:pPr>
+            <w:r>
+              <w:rPr>
+                <w:b/>
+              </w:rPr>
+              <w:t>Purpose</w:t>
+            </w:r>
+          </w:p>
+        </w:tc>
+      </w:tr>
+      <w:tr>
+        <w:tc>
+          <w:tcPr>
+            <w:tcW w:w="1800" w:type="dxa"/>
+          </w:tcPr>
+          <w:p>
+            <w:pPr>
+              <w:spacing w:line="240" w:lineRule="auto"/>
+            </w:pPr>
+            <w:r>
+              <w:t>Button</w:t>
+            </w:r>
+          </w:p>
+        </w:tc>
+        <w:tc>
+          <w:tcPr>
+            <w:tcW w:w="3330" w:type="dxa"/>
+          </w:tcPr>
+          <w:p>
+            <w:pPr>
+              <w:spacing w:line="240" w:lineRule="auto"/>
+            </w:pPr>
+            <w:proofErr w:type="spellStart"/>
+            <w:r>
+              <w:t>welcomeLoginButton</w:t>
+            </w:r>
+            <w:proofErr w:type="spellEnd"/>
+          </w:p>
+        </w:tc>
+        <w:tc>
+          <w:tcPr>
+            <w:tcW w:w="4220" w:type="dxa"/>
+          </w:tcPr>
+          <w:p>
+            <w:pPr>
+              <w:spacing w:line="240" w:lineRule="auto"/>
+            </w:pPr>
+            <w:r>
+              <w:t>The purpose of this button is to give the user a simple means of navigating to the login screen.</w:t>
+            </w:r>
+          </w:p>
+        </w:tc>
+      </w:tr>
+      <w:tr>
+        <w:trPr>
+          <w:trHeight w:val="125"/>
+        </w:trPr>
+        <w:tc>
+          <w:tcPr>
+            <w:tcW w:w="1800" w:type="dxa"/>
+          </w:tcPr>
+          <w:p>
+            <w:pPr>
+              <w:spacing w:line="240" w:lineRule="auto"/>
+            </w:pPr>
+            <w:r>
+              <w:t>Button</w:t>
+            </w:r>
+          </w:p>
+        </w:tc>
+        <w:tc>
+          <w:tcPr>
+            <w:tcW w:w="3330" w:type="dxa"/>
+          </w:tcPr>
+          <w:p>
+            <w:pPr>
+              <w:spacing w:line="240" w:lineRule="auto"/>
+            </w:pPr>
+            <w:proofErr w:type="spellStart"/>
+            <w:r>
+              <w:t>welcomeRegisterButton</w:t>
+            </w:r>
+            <w:proofErr w:type="spellEnd"/>
+          </w:p>
+        </w:tc>
+        <w:tc>
+          <w:tcPr>
+            <w:tcW w:w="4220" w:type="dxa"/>
+          </w:tcPr>
+          <w:p>
+            <w:pPr>
+              <w:spacing w:line="240" w:lineRule="auto"/>
+            </w:pPr>
+            <w:r>
+              <w:t>The purpose of this button is to give the user a simple means of navigating to the register screen.</w:t>
+            </w:r>
+          </w:p>
+        </w:tc>
+      </w:tr>
+    </w:tbl>
+    <w:p/>
+    <w:p>
+      <w:pPr>
+        <w:pStyle w:val="Heading3"/>
+      </w:pPr>
+      <w:bookmarkStart w:id="9" w:name="_Toc449476835"/>
       <w:r>
         <w:t>Possible Errors</w:t>
       </w:r>
       <w:bookmarkEnd w:id="9"/>
     </w:p>
-    <w:p/>
+    <w:p>
+      <w:r>
+        <w:tab/>
+        <w:t>As long as the software builds and runs this screen should produce no errors.</w:t>
+      </w:r>
+    </w:p>
+    <w:p>
+      <w:pPr>
+        <w:pStyle w:val="Heading2"/>
+      </w:pPr>
+      <w:r>
+        <w:t>Login Screen</w:t>
+      </w:r>
+    </w:p>
+    <w:p>
+      <w:pPr>
+        <w:pStyle w:val="Heading3"/>
+      </w:pPr>
+      <w:r>
+        <w:t>Description</w:t>
+      </w:r>
+    </w:p>
+    <w:p>
+      <w:r>
+        <w:tab/>
+        <w:t>The login screen is used to retrieve login credentials from the user in order to check to see if the user is registered already and to display their information on the home screen.</w:t>
+      </w:r>
+    </w:p>
+    <w:p>
+      <w:pPr>
+        <w:pStyle w:val="Heading3"/>
+      </w:pPr>
+      <w:r>
+        <w:t>Files</w:t>
+      </w:r>
+    </w:p>
+    <w:p>
+      <w:proofErr w:type="spellStart"/>
+      <w:r>
+        <w:t>loginScreen.xaml</w:t>
+      </w:r>
+      <w:proofErr w:type="spellEnd"/>
+    </w:p>
+    <w:p>
+      <w:proofErr w:type="spellStart"/>
+      <w:r>
+        <w:t>loginScreen.xaml.cs</w:t>
+      </w:r>
+      <w:proofErr w:type="spellEnd"/>
+    </w:p>
+    <w:p>
+      <w:r>
+        <w:br w:type="page"/>
+      </w:r>
+    </w:p>
+    <w:p>
+      <w:pPr>
+        <w:pStyle w:val="Heading3"/>
+      </w:pPr>
+      <w:r>
+        <w:lastRenderedPageBreak/>
+        <w:t>Functions</w:t>
+      </w:r>
+    </w:p>
+    <w:tbl>
+      <w:tblPr>
+        <w:tblStyle w:val="TableGrid"/>
+        <w:tblW w:w="0" w:type="auto"/>
+        <w:tblBorders>
+          <w:top w:val="none" w:sz="0" w:space="0" w:color="auto"/>
+          <w:left w:val="none" w:sz="0" w:space="0" w:color="auto"/>
+          <w:bottom w:val="none" w:sz="0" w:space="0" w:color="auto"/>
+          <w:right w:val="none" w:sz="0" w:space="0" w:color="auto"/>
+        </w:tblBorders>
+        <w:tblLook w:val="04A0" w:firstRow="1" w:lastRow="0" w:firstColumn="1" w:lastColumn="0" w:noHBand="0" w:noVBand="1"/>
+      </w:tblPr>
+      <w:tblGrid>
+        <w:gridCol w:w="5130"/>
+        <w:gridCol w:w="4220"/>
+      </w:tblGrid>
+      <w:tr>
+        <w:tc>
+          <w:tcPr>
+            <w:tcW w:w="5130" w:type="dxa"/>
+          </w:tcPr>
+          <w:p>
+            <w:pPr>
+              <w:tabs>
+                <w:tab w:val="left" w:pos="1650"/>
+              </w:tabs>
+              <w:spacing w:line="240" w:lineRule="auto"/>
+              <w:jc w:val="center"/>
+              <w:rPr>
+                <w:b/>
+              </w:rPr>
+            </w:pPr>
+            <w:r>
+              <w:rPr>
+                <w:b/>
+              </w:rPr>
+              <w:t>Name</w:t>
+            </w:r>
+          </w:p>
+        </w:tc>
+        <w:tc>
+          <w:tcPr>
+            <w:tcW w:w="4220" w:type="dxa"/>
+          </w:tcPr>
+          <w:p>
+            <w:pPr>
+              <w:spacing w:line="240" w:lineRule="auto"/>
+              <w:jc w:val="center"/>
+              <w:rPr>
+                <w:b/>
+              </w:rPr>
+            </w:pPr>
+            <w:r>
+              <w:rPr>
+                <w:b/>
+              </w:rPr>
+              <w:t>Purpose</w:t>
+            </w:r>
+          </w:p>
+        </w:tc>
+      </w:tr>
+      <w:tr>
+        <w:tc>
+          <w:tcPr>
+            <w:tcW w:w="5130" w:type="dxa"/>
+          </w:tcPr>
+          <w:p>
+            <w:pPr>
+              <w:tabs>
+                <w:tab w:val="left" w:pos="1650"/>
+              </w:tabs>
+              <w:spacing w:line="240" w:lineRule="auto"/>
+            </w:pPr>
+            <w:r>
+              <w:t>private void loginSubmitButton_Click(object sender, RoutedEventArgs e)</w:t>
+            </w:r>
+          </w:p>
+        </w:tc>
+        <w:tc>
+          <w:tcPr>
+            <w:tcW w:w="4220" w:type="dxa"/>
+          </w:tcPr>
+          <w:p>
+            <w:pPr>
+              <w:spacing w:line="240" w:lineRule="auto"/>
+            </w:pPr>
+            <w:r>
+              <w:t>This function is called when the user clicks the login button. The function checks the database to see if the credentials entered are valid. It can either create a home screen and close this screen or display an error message.</w:t>
+            </w:r>
+          </w:p>
+        </w:tc>
+      </w:tr>
+      <w:tr>
+        <w:tc>
+          <w:tcPr>
+            <w:tcW w:w="5130" w:type="dxa"/>
+          </w:tcPr>
+          <w:p>
+            <w:pPr>
+              <w:tabs>
+                <w:tab w:val="left" w:pos="1650"/>
+              </w:tabs>
+              <w:spacing w:line="240" w:lineRule="auto"/>
+            </w:pPr>
+            <w:r>
+              <w:t>private void loginGoBackButton_Click(object sender, RoutedEventArgs e)</w:t>
+            </w:r>
+          </w:p>
+        </w:tc>
+        <w:tc>
+          <w:tcPr>
+            <w:tcW w:w="4220" w:type="dxa"/>
+          </w:tcPr>
+          <w:p>
+            <w:pPr>
+              <w:spacing w:line="240" w:lineRule="auto"/>
+            </w:pPr>
+            <w:r>
+              <w:t>This function is called when the user clicks on the go back button. The function creates a new welcome screen and closes this screen.</w:t>
+            </w:r>
+          </w:p>
+          <w:p>
+            <w:pPr>
+              <w:spacing w:line="240" w:lineRule="auto"/>
+            </w:pPr>
+          </w:p>
+        </w:tc>
+      </w:tr>
+    </w:tbl>
+    <w:p>
+      <w:pPr>
+        <w:pStyle w:val="Heading3"/>
+      </w:pPr>
+      <w:r>
+        <w:t>UI Elements</w:t>
+      </w:r>
+    </w:p>
+    <w:tbl>
+      <w:tblPr>
+        <w:tblStyle w:val="TableGrid"/>
+        <w:tblW w:w="0" w:type="auto"/>
+        <w:tblBorders>
+          <w:top w:val="none" w:sz="0" w:space="0" w:color="auto"/>
+          <w:left w:val="none" w:sz="0" w:space="0" w:color="auto"/>
+          <w:bottom w:val="none" w:sz="0" w:space="0" w:color="auto"/>
+          <w:right w:val="none" w:sz="0" w:space="0" w:color="auto"/>
+        </w:tblBorders>
+        <w:tblLook w:val="04A0" w:firstRow="1" w:lastRow="0" w:firstColumn="1" w:lastColumn="0" w:noHBand="0" w:noVBand="1"/>
+      </w:tblPr>
+      <w:tblGrid>
+        <w:gridCol w:w="1800"/>
+        <w:gridCol w:w="3330"/>
+        <w:gridCol w:w="4220"/>
+      </w:tblGrid>
+      <w:tr>
+        <w:tc>
+          <w:tcPr>
+            <w:tcW w:w="1800" w:type="dxa"/>
+          </w:tcPr>
+          <w:p>
+            <w:pPr>
+              <w:spacing w:line="240" w:lineRule="auto"/>
+              <w:jc w:val="center"/>
+              <w:rPr>
+                <w:b/>
+              </w:rPr>
+            </w:pPr>
+            <w:r>
+              <w:rPr>
+                <w:b/>
+              </w:rPr>
+              <w:t>Type</w:t>
+            </w:r>
+          </w:p>
+        </w:tc>
+        <w:tc>
+          <w:tcPr>
+            <w:tcW w:w="3330" w:type="dxa"/>
+          </w:tcPr>
+          <w:p>
+            <w:pPr>
+              <w:spacing w:line="240" w:lineRule="auto"/>
+              <w:jc w:val="center"/>
+              <w:rPr>
+                <w:b/>
+              </w:rPr>
+            </w:pPr>
+            <w:r>
+              <w:rPr>
+                <w:b/>
+              </w:rPr>
+              <w:t>Name</w:t>
+            </w:r>
+          </w:p>
+        </w:tc>
+        <w:tc>
+          <w:tcPr>
+            <w:tcW w:w="4220" w:type="dxa"/>
+          </w:tcPr>
+          <w:p>
+            <w:pPr>
+              <w:spacing w:line="240" w:lineRule="auto"/>
+              <w:jc w:val="center"/>
+              <w:rPr>
+                <w:b/>
+              </w:rPr>
+            </w:pPr>
+            <w:r>
+              <w:rPr>
+                <w:b/>
+              </w:rPr>
+              <w:t>Purpose</w:t>
+            </w:r>
+          </w:p>
+        </w:tc>
+      </w:tr>
+      <w:tr>
+        <w:tc>
+          <w:tcPr>
+            <w:tcW w:w="1800" w:type="dxa"/>
+          </w:tcPr>
+          <w:p>
+            <w:pPr>
+              <w:spacing w:line="240" w:lineRule="auto"/>
+            </w:pPr>
+            <w:r>
+              <w:t>Button</w:t>
+            </w:r>
+          </w:p>
+        </w:tc>
+        <w:tc>
+          <w:tcPr>
+            <w:tcW w:w="3330" w:type="dxa"/>
+          </w:tcPr>
+          <w:p>
+            <w:pPr>
+              <w:spacing w:line="240" w:lineRule="auto"/>
+            </w:pPr>
+            <w:proofErr w:type="spellStart"/>
+            <w:r>
+              <w:t>loginSubmitButton</w:t>
+            </w:r>
+            <w:proofErr w:type="spellEnd"/>
+          </w:p>
+        </w:tc>
+        <w:tc>
+          <w:tcPr>
+            <w:tcW w:w="4220" w:type="dxa"/>
+          </w:tcPr>
+          <w:p>
+            <w:pPr>
+              <w:spacing w:line="240" w:lineRule="auto"/>
+            </w:pPr>
+            <w:r>
+              <w:t xml:space="preserve">The purpose of this button is to </w:t>
+            </w:r>
+            <w:r>
+              <w:t>submit the login credentials entered by the user in order to check against the database to see if they are valid.</w:t>
+            </w:r>
+          </w:p>
+        </w:tc>
+      </w:tr>
+      <w:tr>
+        <w:trPr>
+          <w:trHeight w:val="125"/>
+        </w:trPr>
+        <w:tc>
+          <w:tcPr>
+            <w:tcW w:w="1800" w:type="dxa"/>
+          </w:tcPr>
+          <w:p>
+            <w:pPr>
+              <w:spacing w:line="240" w:lineRule="auto"/>
+            </w:pPr>
+            <w:r>
+              <w:t>Button</w:t>
+            </w:r>
+          </w:p>
+        </w:tc>
+        <w:tc>
+          <w:tcPr>
+            <w:tcW w:w="3330" w:type="dxa"/>
+          </w:tcPr>
+          <w:p>
+            <w:pPr>
+              <w:spacing w:line="240" w:lineRule="auto"/>
+            </w:pPr>
+            <w:proofErr w:type="spellStart"/>
+            <w:r>
+              <w:t>loginGoBackButton</w:t>
+            </w:r>
+            <w:proofErr w:type="spellEnd"/>
+          </w:p>
+        </w:tc>
+        <w:tc>
+          <w:tcPr>
+            <w:tcW w:w="4220" w:type="dxa"/>
+          </w:tcPr>
+          <w:p>
+            <w:pPr>
+              <w:spacing w:line="240" w:lineRule="auto"/>
+            </w:pPr>
+            <w:r>
+              <w:t xml:space="preserve">The purpose of this button is to give the user a simple means of navigating </w:t>
+            </w:r>
+            <w:r>
+              <w:t xml:space="preserve">back </w:t>
+            </w:r>
+            <w:r>
+              <w:t xml:space="preserve">to the </w:t>
+            </w:r>
+            <w:r>
+              <w:t>welcome</w:t>
+            </w:r>
+            <w:r>
+              <w:t xml:space="preserve"> screen.</w:t>
+            </w:r>
+          </w:p>
+        </w:tc>
+      </w:tr>
+      <w:tr>
+        <w:trPr>
+          <w:trHeight w:val="125"/>
+        </w:trPr>
+        <w:tc>
+          <w:tcPr>
+            <w:tcW w:w="1800" w:type="dxa"/>
+          </w:tcPr>
+          <w:p>
+            <w:pPr>
+              <w:spacing w:line="240" w:lineRule="auto"/>
+            </w:pPr>
+            <w:r>
+              <w:t>Text Box</w:t>
+            </w:r>
+          </w:p>
+        </w:tc>
+        <w:tc>
+          <w:tcPr>
+            <w:tcW w:w="3330" w:type="dxa"/>
+          </w:tcPr>
+          <w:p>
+            <w:pPr>
+              <w:spacing w:line="240" w:lineRule="auto"/>
+            </w:pPr>
+            <w:proofErr w:type="spellStart"/>
+            <w:r>
+              <w:t>usernameTextBox</w:t>
+            </w:r>
+            <w:proofErr w:type="spellEnd"/>
+          </w:p>
+        </w:tc>
+        <w:tc>
+          <w:tcPr>
+            <w:tcW w:w="4220" w:type="dxa"/>
+          </w:tcPr>
+          <w:p>
+            <w:pPr>
+              <w:spacing w:line="240" w:lineRule="auto"/>
+            </w:pPr>
+            <w:r>
+              <w:t>This textbox simply holds the username value for the user.</w:t>
+            </w:r>
+          </w:p>
+        </w:tc>
+      </w:tr>
+      <w:tr>
+        <w:trPr>
+          <w:trHeight w:val="125"/>
+        </w:trPr>
+        <w:tc>
+          <w:tcPr>
+            <w:tcW w:w="1800" w:type="dxa"/>
+          </w:tcPr>
+          <w:p>
+            <w:pPr>
+              <w:spacing w:line="240" w:lineRule="auto"/>
+            </w:pPr>
+            <w:r>
+              <w:t>Password Box</w:t>
+            </w:r>
+          </w:p>
+        </w:tc>
+        <w:tc>
+          <w:tcPr>
+            <w:tcW w:w="3330" w:type="dxa"/>
+          </w:tcPr>
+          <w:p>
+            <w:pPr>
+              <w:spacing w:line="240" w:lineRule="auto"/>
+            </w:pPr>
+            <w:r>
+              <w:t>loginPasswordBox</w:t>
+            </w:r>
+          </w:p>
+        </w:tc>
+        <w:tc>
+          <w:tcPr>
+            <w:tcW w:w="4220" w:type="dxa"/>
+          </w:tcPr>
+          <w:p>
+            <w:pPr>
+              <w:spacing w:line="240" w:lineRule="auto"/>
+            </w:pPr>
+            <w:r>
+              <w:t>This password box holds the password value for the user. As a built in function of this object it displays the entered in text as dots.</w:t>
+            </w:r>
+          </w:p>
+          <w:p>
+            <w:pPr>
+              <w:spacing w:line="240" w:lineRule="auto"/>
+            </w:pPr>
+          </w:p>
+        </w:tc>
+      </w:tr>
+    </w:tbl>
+    <w:p>
+      <w:pPr>
+        <w:pStyle w:val="Heading3"/>
+      </w:pPr>
+      <w:r>
+        <w:t>Possible Errors</w:t>
+      </w:r>
+    </w:p>
+    <w:tbl>
+      <w:tblPr>
+        <w:tblStyle w:val="TableGrid"/>
+        <w:tblW w:w="0" w:type="auto"/>
+        <w:tblBorders>
+          <w:top w:val="none" w:sz="0" w:space="0" w:color="auto"/>
+          <w:left w:val="none" w:sz="0" w:space="0" w:color="auto"/>
+          <w:bottom w:val="none" w:sz="0" w:space="0" w:color="auto"/>
+          <w:right w:val="none" w:sz="0" w:space="0" w:color="auto"/>
+        </w:tblBorders>
+        <w:tblLook w:val="04A0" w:firstRow="1" w:lastRow="0" w:firstColumn="1" w:lastColumn="0" w:noHBand="0" w:noVBand="1"/>
+      </w:tblPr>
+      <w:tblGrid>
+        <w:gridCol w:w="5130"/>
+        <w:gridCol w:w="4220"/>
+      </w:tblGrid>
+      <w:tr>
+        <w:tc>
+          <w:tcPr>
+            <w:tcW w:w="5130" w:type="dxa"/>
+          </w:tcPr>
+          <w:p>
+            <w:pPr>
+              <w:spacing w:line="240" w:lineRule="auto"/>
+              <w:jc w:val="center"/>
+              <w:rPr>
+                <w:b/>
+              </w:rPr>
+            </w:pPr>
+            <w:r>
+              <w:rPr>
+                <w:b/>
+              </w:rPr>
+              <w:t>Error Message/Type</w:t>
+            </w:r>
+          </w:p>
+        </w:tc>
+        <w:tc>
+          <w:tcPr>
+            <w:tcW w:w="4220" w:type="dxa"/>
+          </w:tcPr>
+          <w:p>
+            <w:pPr>
+              <w:spacing w:line="240" w:lineRule="auto"/>
+              <w:jc w:val="center"/>
+              <w:rPr>
+                <w:b/>
+              </w:rPr>
+            </w:pPr>
+            <w:r>
+              <w:rPr>
+                <w:b/>
+              </w:rPr>
+              <w:t>Cause</w:t>
+            </w:r>
+          </w:p>
+        </w:tc>
+      </w:tr>
+      <w:tr>
+        <w:tc>
+          <w:tcPr>
+            <w:tcW w:w="5130" w:type="dxa"/>
+          </w:tcPr>
+          <w:p>
+            <w:pPr>
+              <w:spacing w:line="240" w:lineRule="auto"/>
+            </w:pPr>
+            <w:r>
+              <w:t>"INVALID CRENDENTIALS! The username / password combination entered is invalid, please try again."</w:t>
+            </w:r>
+          </w:p>
+        </w:tc>
+        <w:tc>
+          <w:tcPr>
+            <w:tcW w:w="4220" w:type="dxa"/>
+          </w:tcPr>
+          <w:p>
+            <w:pPr>
+              <w:spacing w:line="240" w:lineRule="auto"/>
+            </w:pPr>
+            <w:r>
+              <w:t>The user entered in login credentials that do not exist within the database. It could be an invalid password, username, or both.</w:t>
+            </w:r>
+          </w:p>
+        </w:tc>
+      </w:tr>
+      <w:tr>
+        <w:tc>
+          <w:tcPr>
+            <w:tcW w:w="5130" w:type="dxa"/>
+          </w:tcPr>
+          <w:p>
+            <w:pPr>
+              <w:spacing w:line="240" w:lineRule="auto"/>
+            </w:pPr>
+            <w:r>
+              <w:t>Complete software crash</w:t>
+            </w:r>
+          </w:p>
+        </w:tc>
+        <w:tc>
+          <w:tcPr>
+            <w:tcW w:w="4220" w:type="dxa"/>
+          </w:tcPr>
+          <w:p>
+            <w:pPr>
+              <w:spacing w:line="240" w:lineRule="auto"/>
+            </w:pPr>
+            <w:r>
+              <w:t>The database that values are checked against is not up and running. A simple connection test will need to be implemented to prevent this from happening.</w:t>
+            </w:r>
+            <w:bookmarkStart w:id="10" w:name="_GoBack"/>
+            <w:bookmarkEnd w:id="10"/>
+          </w:p>
+        </w:tc>
+      </w:tr>
+    </w:tbl>
     <w:p>
       <w:r>
         <w:br w:type="page"/>
@@ -1093,24 +2130,39 @@
       <w:pPr>
         <w:pStyle w:val="Heading1"/>
       </w:pPr>
-      <w:bookmarkStart w:id="10" w:name="_Toc449431274"/>
+      <w:bookmarkStart w:id="11" w:name="_Toc449476836"/>
       <w:r>
         <w:lastRenderedPageBreak/>
         <w:t>Index</w:t>
       </w:r>
-      <w:bookmarkEnd w:id="10"/>
-    </w:p>
-    <w:p>
-      <w:fldSimple w:instr=" INDEX \c &quot;2&quot; \z &quot;1033&quot; ">
-        <w:r>
-          <w:rPr>
-            <w:b/>
-            <w:bCs/>
-            <w:noProof/>
-          </w:rPr>
-          <w:t>No index entries found.</w:t>
-        </w:r>
-      </w:fldSimple>
+      <w:bookmarkEnd w:id="11"/>
+    </w:p>
+    <w:p>
+      <w:r>
+        <w:fldChar w:fldCharType="begin"/>
+      </w:r>
+      <w:r>
+        <w:instrText xml:space="preserve"> INDEX \c "2" \z "1033" </w:instrText>
+      </w:r>
+      <w:r>
+        <w:fldChar w:fldCharType="separate"/>
+      </w:r>
+      <w:r>
+        <w:rPr>
+          <w:b/>
+          <w:bCs/>
+          <w:noProof/>
+        </w:rPr>
+        <w:t>No index entries found.</w:t>
+      </w:r>
+      <w:r>
+        <w:rPr>
+          <w:b/>
+          <w:bCs/>
+          <w:noProof/>
+        </w:rPr>
+        <w:fldChar w:fldCharType="end"/>
+      </w:r>
     </w:p>
     <w:sectPr>
       <w:headerReference w:type="default" r:id="rId9"/>
@@ -1193,7 +2245,7 @@
           <w:rPr>
             <w:noProof/>
           </w:rPr>
-          <w:t>3</w:t>
+          <w:t>7</w:t>
         </w:r>
         <w:r>
           <w:rPr>
@@ -1302,7 +2354,7 @@
           <w:rPr>
             <w:noProof/>
           </w:rPr>
-          <w:t>3</w:t>
+          <w:t>7</w:t>
         </w:r>
         <w:r>
           <w:rPr>
@@ -2073,6 +3125,25 @@
       <w:ind w:left="480"/>
     </w:pPr>
   </w:style>
+  <w:style w:type="table" w:styleId="TableGrid">
+    <w:name w:val="Table Grid"/>
+    <w:basedOn w:val="TableNormal"/>
+    <w:uiPriority w:val="39"/>
+    <w:rsid w:val="008F1A61"/>
+    <w:pPr>
+      <w:spacing w:after="0" w:line="240" w:lineRule="auto"/>
+    </w:pPr>
+    <w:tblPr>
+      <w:tblBorders>
+        <w:top w:val="single" w:sz="4" w:space="0" w:color="auto"/>
+        <w:left w:val="single" w:sz="4" w:space="0" w:color="auto"/>
+        <w:bottom w:val="single" w:sz="4" w:space="0" w:color="auto"/>
+        <w:right w:val="single" w:sz="4" w:space="0" w:color="auto"/>
+        <w:insideH w:val="single" w:sz="4" w:space="0" w:color="auto"/>
+        <w:insideV w:val="single" w:sz="4" w:space="0" w:color="auto"/>
+      </w:tblBorders>
+    </w:tblPr>
+  </w:style>
 </w:styles>
 </file>
 
@@ -2342,7 +3413,7 @@
 </file>
 
 <file path=customXml/itemProps1.xml><?xml version="1.0" encoding="utf-8"?>
-<ds:datastoreItem xmlns:ds="http://schemas.openxmlformats.org/officeDocument/2006/customXml" ds:itemID="{9FBE9C2C-0B2A-48F9-BD4B-61B2AC295ADE}">
+<ds:datastoreItem xmlns:ds="http://schemas.openxmlformats.org/officeDocument/2006/customXml" ds:itemID="{A11D914E-DD37-4565-9F1D-21D66ED335A7}">
   <ds:schemaRefs>
     <ds:schemaRef ds:uri="http://schemas.openxmlformats.org/officeDocument/2006/bibliography"/>
   </ds:schemaRefs>

</xml_diff>

<commit_message>
Added password check function to technical manual
^
</commit_message>
<xml_diff>
--- a/Manual/technicalManual.docx
+++ b/Manual/technicalManual.docx
@@ -2959,23 +2959,18 @@
         <w:ind w:firstLine="720"/>
       </w:pPr>
       <w:r>
-        <w:t>At the time of this software’s inception our school (Concord University) handled taking roll either by passing around a</w:t>
-      </w:r>
-      <w:bookmarkStart w:id="2" w:name="_GoBack"/>
-      <w:bookmarkEnd w:id="2"/>
-      <w:r>
-        <w:t xml:space="preserve"> roll sheet or by doing roll call. However, this method of taking attendance is time consuming and distracting. We have created this software in an attempt to mitigate the potentially adverse impacts of the taking attendance.</w:t>
+        <w:t>At the time of this software’s inception our school (Concord University) handled taking roll either by passing around a roll sheet or by doing roll call. However, this method of taking attendance is time consuming and distracting. We have created this software in an attempt to mitigate the potentially adverse impacts of the taking attendance.</w:t>
       </w:r>
     </w:p>
     <w:p>
       <w:pPr>
         <w:pStyle w:val="Heading2"/>
       </w:pPr>
-      <w:bookmarkStart w:id="3" w:name="_Toc449791924"/>
+      <w:bookmarkStart w:id="2" w:name="_Toc449791924"/>
       <w:r>
         <w:t>Description</w:t>
       </w:r>
-      <w:bookmarkEnd w:id="3"/>
+      <w:bookmarkEnd w:id="2"/>
     </w:p>
     <w:p>
       <w:r>
@@ -2986,12 +2981,12 @@
       <w:pPr>
         <w:pStyle w:val="Heading1"/>
       </w:pPr>
-      <w:bookmarkStart w:id="4" w:name="_Toc449791925"/>
+      <w:bookmarkStart w:id="3" w:name="_Toc449791925"/>
       <w:r>
         <w:lastRenderedPageBreak/>
         <w:t>File Information</w:t>
       </w:r>
-      <w:bookmarkEnd w:id="4"/>
+      <w:bookmarkEnd w:id="3"/>
     </w:p>
     <w:p>
       <w:r>
@@ -3022,21 +3017,21 @@
       <w:pPr>
         <w:pStyle w:val="Heading2"/>
       </w:pPr>
-      <w:bookmarkStart w:id="5" w:name="_Toc449791926"/>
+      <w:bookmarkStart w:id="4" w:name="_Toc449791926"/>
       <w:r>
         <w:t>Welcome Screen</w:t>
       </w:r>
-      <w:bookmarkEnd w:id="5"/>
+      <w:bookmarkEnd w:id="4"/>
     </w:p>
     <w:p>
       <w:pPr>
         <w:pStyle w:val="Heading3"/>
       </w:pPr>
-      <w:bookmarkStart w:id="6" w:name="_Toc449791927"/>
+      <w:bookmarkStart w:id="5" w:name="_Toc449791927"/>
       <w:r>
         <w:t>Description</w:t>
       </w:r>
-      <w:bookmarkEnd w:id="6"/>
+      <w:bookmarkEnd w:id="5"/>
     </w:p>
     <w:p>
       <w:r>
@@ -3048,11 +3043,11 @@
       <w:pPr>
         <w:pStyle w:val="Heading3"/>
       </w:pPr>
-      <w:bookmarkStart w:id="7" w:name="_Toc449791928"/>
+      <w:bookmarkStart w:id="6" w:name="_Toc449791928"/>
       <w:r>
         <w:t>Files</w:t>
       </w:r>
-      <w:bookmarkEnd w:id="7"/>
+      <w:bookmarkEnd w:id="6"/>
     </w:p>
     <w:p>
       <w:proofErr w:type="spellStart"/>
@@ -3072,11 +3067,11 @@
       <w:pPr>
         <w:pStyle w:val="Heading3"/>
       </w:pPr>
-      <w:bookmarkStart w:id="8" w:name="_Toc449791929"/>
+      <w:bookmarkStart w:id="7" w:name="_Toc449791929"/>
       <w:r>
         <w:t>Functions</w:t>
       </w:r>
-      <w:bookmarkEnd w:id="8"/>
+      <w:bookmarkEnd w:id="7"/>
     </w:p>
     <w:tbl>
       <w:tblPr>
@@ -3233,12 +3228,12 @@
       <w:pPr>
         <w:pStyle w:val="Heading3"/>
       </w:pPr>
-      <w:bookmarkStart w:id="9" w:name="_Toc449791930"/>
+      <w:bookmarkStart w:id="8" w:name="_Toc449791930"/>
       <w:r>
         <w:lastRenderedPageBreak/>
         <w:t>UI Elements</w:t>
       </w:r>
-      <w:bookmarkEnd w:id="9"/>
+      <w:bookmarkEnd w:id="8"/>
     </w:p>
     <w:tbl>
       <w:tblPr>
@@ -3414,11 +3409,11 @@
       <w:pPr>
         <w:pStyle w:val="Heading3"/>
       </w:pPr>
-      <w:bookmarkStart w:id="10" w:name="_Toc449791931"/>
+      <w:bookmarkStart w:id="9" w:name="_Toc449791931"/>
       <w:r>
         <w:t>Possible Errors</w:t>
       </w:r>
-      <w:bookmarkEnd w:id="10"/>
+      <w:bookmarkEnd w:id="9"/>
     </w:p>
     <w:p>
       <w:r>
@@ -3430,21 +3425,21 @@
       <w:pPr>
         <w:pStyle w:val="Heading2"/>
       </w:pPr>
-      <w:bookmarkStart w:id="11" w:name="_Toc449791932"/>
+      <w:bookmarkStart w:id="10" w:name="_Toc449791932"/>
       <w:r>
         <w:t>Login Screen</w:t>
       </w:r>
-      <w:bookmarkEnd w:id="11"/>
+      <w:bookmarkEnd w:id="10"/>
     </w:p>
     <w:p>
       <w:pPr>
         <w:pStyle w:val="Heading3"/>
       </w:pPr>
-      <w:bookmarkStart w:id="12" w:name="_Toc449791933"/>
+      <w:bookmarkStart w:id="11" w:name="_Toc449791933"/>
       <w:r>
         <w:t>Description</w:t>
       </w:r>
-      <w:bookmarkEnd w:id="12"/>
+      <w:bookmarkEnd w:id="11"/>
     </w:p>
     <w:p>
       <w:r>
@@ -3456,11 +3451,11 @@
       <w:pPr>
         <w:pStyle w:val="Heading3"/>
       </w:pPr>
-      <w:bookmarkStart w:id="13" w:name="_Toc449791934"/>
+      <w:bookmarkStart w:id="12" w:name="_Toc449791934"/>
       <w:r>
         <w:t>Files</w:t>
       </w:r>
-      <w:bookmarkEnd w:id="13"/>
+      <w:bookmarkEnd w:id="12"/>
     </w:p>
     <w:p>
       <w:proofErr w:type="spellStart"/>
@@ -3485,12 +3480,12 @@
       <w:pPr>
         <w:pStyle w:val="Heading3"/>
       </w:pPr>
-      <w:bookmarkStart w:id="14" w:name="_Toc449791935"/>
+      <w:bookmarkStart w:id="13" w:name="_Toc449791935"/>
       <w:r>
         <w:lastRenderedPageBreak/>
         <w:t>Functions</w:t>
       </w:r>
-      <w:bookmarkEnd w:id="14"/>
+      <w:bookmarkEnd w:id="13"/>
     </w:p>
     <w:tbl>
       <w:tblPr>
@@ -3625,11 +3620,11 @@
       <w:pPr>
         <w:pStyle w:val="Heading3"/>
       </w:pPr>
-      <w:bookmarkStart w:id="15" w:name="_Toc449791936"/>
+      <w:bookmarkStart w:id="14" w:name="_Toc449791936"/>
       <w:r>
         <w:t>UI Elements</w:t>
       </w:r>
-      <w:bookmarkEnd w:id="15"/>
+      <w:bookmarkEnd w:id="14"/>
     </w:p>
     <w:tbl>
       <w:tblPr>
@@ -3899,11 +3894,11 @@
       <w:pPr>
         <w:pStyle w:val="Heading3"/>
       </w:pPr>
-      <w:bookmarkStart w:id="16" w:name="_Toc449791937"/>
+      <w:bookmarkStart w:id="15" w:name="_Toc449791937"/>
       <w:r>
         <w:t>Possible Errors</w:t>
       </w:r>
-      <w:bookmarkEnd w:id="16"/>
+      <w:bookmarkEnd w:id="15"/>
     </w:p>
     <w:tbl>
       <w:tblPr>
@@ -4028,22 +4023,22 @@
       <w:r>
         <w:br w:type="page"/>
       </w:r>
-      <w:bookmarkStart w:id="17" w:name="_Toc449791938"/>
+      <w:bookmarkStart w:id="16" w:name="_Toc449791938"/>
       <w:r>
         <w:lastRenderedPageBreak/>
         <w:t>Student Swipe Screen</w:t>
       </w:r>
-      <w:bookmarkEnd w:id="17"/>
+      <w:bookmarkEnd w:id="16"/>
     </w:p>
     <w:p>
       <w:pPr>
         <w:pStyle w:val="Heading3"/>
       </w:pPr>
-      <w:bookmarkStart w:id="18" w:name="_Toc449791939"/>
+      <w:bookmarkStart w:id="17" w:name="_Toc449791939"/>
       <w:r>
         <w:t>Description</w:t>
       </w:r>
-      <w:bookmarkEnd w:id="18"/>
+      <w:bookmarkEnd w:id="17"/>
     </w:p>
     <w:p>
       <w:r>
@@ -4055,11 +4050,11 @@
       <w:pPr>
         <w:pStyle w:val="Heading3"/>
       </w:pPr>
-      <w:bookmarkStart w:id="19" w:name="_Toc449791940"/>
+      <w:bookmarkStart w:id="18" w:name="_Toc449791940"/>
       <w:r>
         <w:t>Files</w:t>
       </w:r>
-      <w:bookmarkEnd w:id="19"/>
+      <w:bookmarkEnd w:id="18"/>
     </w:p>
     <w:p>
       <w:proofErr w:type="spellStart"/>
@@ -4079,9 +4074,301 @@
       <w:pPr>
         <w:pStyle w:val="Heading3"/>
       </w:pPr>
-      <w:bookmarkStart w:id="20" w:name="_Toc449791941"/>
+      <w:bookmarkStart w:id="19" w:name="_Toc449791941"/>
       <w:r>
         <w:t>Functions</w:t>
+      </w:r>
+      <w:bookmarkEnd w:id="19"/>
+    </w:p>
+    <w:tbl>
+      <w:tblPr>
+        <w:tblStyle w:val="TableGrid"/>
+        <w:tblW w:w="0" w:type="auto"/>
+        <w:tblBorders>
+          <w:top w:val="none" w:sz="0" w:space="0" w:color="auto"/>
+          <w:left w:val="none" w:sz="0" w:space="0" w:color="auto"/>
+          <w:bottom w:val="none" w:sz="0" w:space="0" w:color="auto"/>
+          <w:right w:val="none" w:sz="0" w:space="0" w:color="auto"/>
+        </w:tblBorders>
+        <w:tblLook w:val="04A0" w:firstRow="1" w:lastRow="0" w:firstColumn="1" w:lastColumn="0" w:noHBand="0" w:noVBand="1"/>
+      </w:tblPr>
+      <w:tblGrid>
+        <w:gridCol w:w="4410"/>
+        <w:gridCol w:w="4940"/>
+      </w:tblGrid>
+      <w:tr>
+        <w:tc>
+          <w:tcPr>
+            <w:tcW w:w="4410" w:type="dxa"/>
+          </w:tcPr>
+          <w:p>
+            <w:pPr>
+              <w:tabs>
+                <w:tab w:val="left" w:pos="1650"/>
+              </w:tabs>
+              <w:spacing w:line="240" w:lineRule="auto"/>
+              <w:jc w:val="center"/>
+              <w:rPr>
+                <w:b/>
+              </w:rPr>
+            </w:pPr>
+            <w:r>
+              <w:rPr>
+                <w:b/>
+              </w:rPr>
+              <w:t>Name</w:t>
+            </w:r>
+          </w:p>
+        </w:tc>
+        <w:tc>
+          <w:tcPr>
+            <w:tcW w:w="4940" w:type="dxa"/>
+          </w:tcPr>
+          <w:p>
+            <w:pPr>
+              <w:spacing w:line="240" w:lineRule="auto"/>
+              <w:jc w:val="center"/>
+              <w:rPr>
+                <w:b/>
+              </w:rPr>
+            </w:pPr>
+            <w:r>
+              <w:rPr>
+                <w:b/>
+              </w:rPr>
+              <w:t>Purpose</w:t>
+            </w:r>
+          </w:p>
+        </w:tc>
+      </w:tr>
+      <w:tr>
+        <w:tc>
+          <w:tcPr>
+            <w:tcW w:w="4410" w:type="dxa"/>
+          </w:tcPr>
+          <w:p>
+            <w:pPr>
+              <w:rPr>
+                <w:szCs w:val="24"/>
+              </w:rPr>
+            </w:pPr>
+            <w:r>
+              <w:rPr>
+                <w:rFonts w:cs="Times New Roman"/>
+                <w:szCs w:val="24"/>
+              </w:rPr>
+              <w:t xml:space="preserve">static </w:t>
+            </w:r>
+            <w:proofErr w:type="spellStart"/>
+            <w:r>
+              <w:rPr>
+                <w:rFonts w:cs="Times New Roman"/>
+                <w:szCs w:val="24"/>
+              </w:rPr>
+              <w:t>StudentSwipe</w:t>
+            </w:r>
+            <w:proofErr w:type="spellEnd"/>
+            <w:r>
+              <w:rPr>
+                <w:rFonts w:cs="Times New Roman"/>
+                <w:szCs w:val="24"/>
+              </w:rPr>
+              <w:t>()</w:t>
+            </w:r>
+          </w:p>
+          <w:p>
+            <w:pPr>
+              <w:spacing w:line="240" w:lineRule="auto"/>
+              <w:rPr>
+                <w:szCs w:val="24"/>
+              </w:rPr>
+            </w:pPr>
+          </w:p>
+        </w:tc>
+        <w:tc>
+          <w:tcPr>
+            <w:tcW w:w="4940" w:type="dxa"/>
+          </w:tcPr>
+          <w:p>
+            <w:pPr>
+              <w:spacing w:line="240" w:lineRule="auto"/>
+              <w:rPr>
+                <w:szCs w:val="24"/>
+              </w:rPr>
+            </w:pPr>
+            <w:r>
+              <w:rPr>
+                <w:szCs w:val="24"/>
+              </w:rPr>
+              <w:t xml:space="preserve">Creates a new reference to the dispatcher timer to be used in the </w:t>
+            </w:r>
+            <w:proofErr w:type="spellStart"/>
+            <w:r>
+              <w:rPr>
+                <w:szCs w:val="24"/>
+              </w:rPr>
+              <w:t>timeDelay</w:t>
+            </w:r>
+            <w:proofErr w:type="spellEnd"/>
+            <w:r>
+              <w:rPr>
+                <w:szCs w:val="24"/>
+              </w:rPr>
+              <w:t xml:space="preserve"> method.</w:t>
+            </w:r>
+          </w:p>
+        </w:tc>
+      </w:tr>
+      <w:tr>
+        <w:tc>
+          <w:tcPr>
+            <w:tcW w:w="4410" w:type="dxa"/>
+          </w:tcPr>
+          <w:p>
+            <w:pPr>
+              <w:rPr>
+                <w:szCs w:val="24"/>
+              </w:rPr>
+            </w:pPr>
+            <w:r>
+              <w:rPr>
+                <w:rFonts w:cs="Courier New"/>
+                <w:szCs w:val="24"/>
+              </w:rPr>
+              <w:t xml:space="preserve"> public </w:t>
+            </w:r>
+            <w:proofErr w:type="spellStart"/>
+            <w:r>
+              <w:rPr>
+                <w:rFonts w:cs="Courier New"/>
+                <w:szCs w:val="24"/>
+              </w:rPr>
+              <w:t>StudentSwipe</w:t>
+            </w:r>
+            <w:proofErr w:type="spellEnd"/>
+            <w:r>
+              <w:rPr>
+                <w:rFonts w:cs="Courier New"/>
+                <w:szCs w:val="24"/>
+              </w:rPr>
+              <w:t>()</w:t>
+            </w:r>
+          </w:p>
+        </w:tc>
+        <w:tc>
+          <w:tcPr>
+            <w:tcW w:w="4940" w:type="dxa"/>
+          </w:tcPr>
+          <w:p>
+            <w:pPr>
+              <w:spacing w:line="240" w:lineRule="auto"/>
+              <w:rPr>
+                <w:szCs w:val="24"/>
+              </w:rPr>
+            </w:pPr>
+            <w:r>
+              <w:rPr>
+                <w:szCs w:val="24"/>
+              </w:rPr>
+              <w:t>Initializes all events, sets the focus of the cursor to the text block, and readies the timer for when it is called.</w:t>
+            </w:r>
+          </w:p>
+        </w:tc>
+      </w:tr>
+      <w:tr>
+        <w:tc>
+          <w:tcPr>
+            <w:tcW w:w="4410" w:type="dxa"/>
+          </w:tcPr>
+          <w:p>
+            <w:pPr>
+              <w:spacing w:line="240" w:lineRule="auto"/>
+              <w:rPr>
+                <w:szCs w:val="24"/>
+              </w:rPr>
+            </w:pPr>
+            <w:r>
+              <w:rPr>
+                <w:color w:val="000000"/>
+                <w:szCs w:val="24"/>
+                <w:highlight w:val="white"/>
+              </w:rPr>
+              <w:t xml:space="preserve">public string </w:t>
+            </w:r>
+            <w:proofErr w:type="spellStart"/>
+            <w:r>
+              <w:rPr>
+                <w:color w:val="000000"/>
+                <w:szCs w:val="24"/>
+                <w:highlight w:val="white"/>
+              </w:rPr>
+              <w:t>GetDate</w:t>
+            </w:r>
+            <w:proofErr w:type="spellEnd"/>
+            <w:r>
+              <w:rPr>
+                <w:color w:val="000000"/>
+                <w:szCs w:val="24"/>
+                <w:highlight w:val="white"/>
+              </w:rPr>
+              <w:t>(</w:t>
+            </w:r>
+            <w:proofErr w:type="spellStart"/>
+            <w:r>
+              <w:rPr>
+                <w:color w:val="000000"/>
+                <w:szCs w:val="24"/>
+                <w:highlight w:val="white"/>
+              </w:rPr>
+              <w:t>DateTime</w:t>
+            </w:r>
+            <w:proofErr w:type="spellEnd"/>
+            <w:r>
+              <w:rPr>
+                <w:color w:val="000000"/>
+                <w:szCs w:val="24"/>
+                <w:highlight w:val="white"/>
+              </w:rPr>
+              <w:t xml:space="preserve"> Date)</w:t>
+            </w:r>
+          </w:p>
+        </w:tc>
+        <w:tc>
+          <w:tcPr>
+            <w:tcW w:w="4940" w:type="dxa"/>
+          </w:tcPr>
+          <w:p>
+            <w:pPr>
+              <w:spacing w:line="240" w:lineRule="auto"/>
+              <w:rPr>
+                <w:szCs w:val="24"/>
+              </w:rPr>
+            </w:pPr>
+            <w:r>
+              <w:rPr>
+                <w:color w:val="000000"/>
+                <w:szCs w:val="24"/>
+                <w:highlight w:val="white"/>
+              </w:rPr>
+              <w:t>This method returns the time the user swiped in using the 24 hour clock. First it accesses the date using built in classes then the date is taken through a while loop where the unwanted 12:00:00 AM is removed by going through the string, putting each character in a temporary string, and stops once it reaches a space character in the string. The try and catch are there for extra protection just in case there a chance that the while loop exceeds the length of the string somehow.</w:t>
+            </w:r>
+          </w:p>
+        </w:tc>
+      </w:tr>
+    </w:tbl>
+    <w:p>
+      <w:r>
+        <w:br w:type="page"/>
+      </w:r>
+    </w:p>
+    <w:p>
+      <w:pPr>
+        <w:pStyle w:val="Heading3"/>
+      </w:pPr>
+      <w:bookmarkStart w:id="20" w:name="_Toc449791942"/>
+      <w:r>
+        <w:lastRenderedPageBreak/>
+        <w:t>Functions (cont.)</w:t>
       </w:r>
       <w:bookmarkEnd w:id="20"/>
     </w:p>
@@ -4108,20 +4395,36 @@
           </w:tcPr>
           <w:p>
             <w:pPr>
-              <w:tabs>
-                <w:tab w:val="left" w:pos="1650"/>
-              </w:tabs>
-              <w:spacing w:line="240" w:lineRule="auto"/>
-              <w:jc w:val="center"/>
-              <w:rPr>
-                <w:b/>
-              </w:rPr>
-            </w:pPr>
-            <w:r>
-              <w:rPr>
-                <w:b/>
-              </w:rPr>
-              <w:t>Name</w:t>
+              <w:spacing w:line="240" w:lineRule="auto"/>
+              <w:rPr>
+                <w:szCs w:val="24"/>
+              </w:rPr>
+            </w:pPr>
+            <w:r>
+              <w:rPr>
+                <w:color w:val="000000"/>
+                <w:szCs w:val="24"/>
+                <w:highlight w:val="white"/>
+              </w:rPr>
+              <w:t xml:space="preserve">public void </w:t>
+            </w:r>
+            <w:proofErr w:type="spellStart"/>
+            <w:r>
+              <w:rPr>
+                <w:color w:val="000000"/>
+                <w:szCs w:val="24"/>
+                <w:highlight w:val="white"/>
+              </w:rPr>
+              <w:t>databaseLoginCheck</w:t>
+            </w:r>
+            <w:proofErr w:type="spellEnd"/>
+            <w:r>
+              <w:rPr>
+                <w:color w:val="000000"/>
+                <w:szCs w:val="24"/>
+                <w:highlight w:val="white"/>
+              </w:rPr>
+              <w:t>()</w:t>
             </w:r>
           </w:p>
         </w:tc>
@@ -4132,325 +4435,35 @@
           <w:p>
             <w:pPr>
               <w:spacing w:line="240" w:lineRule="auto"/>
-              <w:jc w:val="center"/>
-              <w:rPr>
-                <w:b/>
-              </w:rPr>
-            </w:pPr>
-            <w:r>
-              <w:rPr>
-                <w:b/>
-              </w:rPr>
-              <w:t>Purpose</w:t>
-            </w:r>
-          </w:p>
-        </w:tc>
-      </w:tr>
-      <w:tr>
-        <w:tc>
-          <w:tcPr>
-            <w:tcW w:w="4410" w:type="dxa"/>
-          </w:tcPr>
-          <w:p>
-            <w:pPr>
-              <w:rPr>
-                <w:szCs w:val="24"/>
-              </w:rPr>
-            </w:pPr>
-            <w:r>
-              <w:rPr>
-                <w:rFonts w:cs="Times New Roman"/>
-                <w:szCs w:val="24"/>
-              </w:rPr>
-              <w:t xml:space="preserve">static </w:t>
+              <w:rPr>
+                <w:szCs w:val="24"/>
+              </w:rPr>
+            </w:pPr>
+            <w:r>
+              <w:rPr>
+                <w:color w:val="000000"/>
+                <w:szCs w:val="24"/>
+                <w:highlight w:val="white"/>
+              </w:rPr>
+              <w:t xml:space="preserve">This method accesses the database that holds all the students the professor is currently teaching. The method first sets the </w:t>
             </w:r>
             <w:proofErr w:type="spellStart"/>
             <w:r>
               <w:rPr>
-                <w:rFonts w:cs="Times New Roman"/>
-                <w:szCs w:val="24"/>
-              </w:rPr>
-              <w:t>StudentSwipe</w:t>
+                <w:color w:val="000000"/>
+                <w:szCs w:val="24"/>
+                <w:highlight w:val="white"/>
+              </w:rPr>
+              <w:t>boolean</w:t>
             </w:r>
             <w:proofErr w:type="spellEnd"/>
             <w:r>
               <w:rPr>
-                <w:rFonts w:cs="Times New Roman"/>
-                <w:szCs w:val="24"/>
-              </w:rPr>
-              <w:t>()</w:t>
-            </w:r>
-          </w:p>
-          <w:p>
-            <w:pPr>
-              <w:spacing w:line="240" w:lineRule="auto"/>
-              <w:rPr>
-                <w:szCs w:val="24"/>
-              </w:rPr>
-            </w:pPr>
-          </w:p>
-        </w:tc>
-        <w:tc>
-          <w:tcPr>
-            <w:tcW w:w="4940" w:type="dxa"/>
-          </w:tcPr>
-          <w:p>
-            <w:pPr>
-              <w:spacing w:line="240" w:lineRule="auto"/>
-              <w:rPr>
-                <w:szCs w:val="24"/>
-              </w:rPr>
-            </w:pPr>
-            <w:r>
-              <w:rPr>
-                <w:szCs w:val="24"/>
-              </w:rPr>
-              <w:t xml:space="preserve">Creates a new reference to the dispatcher timer to be used in the </w:t>
-            </w:r>
-            <w:proofErr w:type="spellStart"/>
-            <w:r>
-              <w:rPr>
-                <w:szCs w:val="24"/>
-              </w:rPr>
-              <w:t>timeDelay</w:t>
-            </w:r>
-            <w:proofErr w:type="spellEnd"/>
-            <w:r>
-              <w:rPr>
-                <w:szCs w:val="24"/>
-              </w:rPr>
-              <w:t xml:space="preserve"> method.</w:t>
-            </w:r>
-          </w:p>
-        </w:tc>
-      </w:tr>
-      <w:tr>
-        <w:tc>
-          <w:tcPr>
-            <w:tcW w:w="4410" w:type="dxa"/>
-          </w:tcPr>
-          <w:p>
-            <w:pPr>
-              <w:rPr>
-                <w:szCs w:val="24"/>
-              </w:rPr>
-            </w:pPr>
-            <w:r>
-              <w:rPr>
-                <w:rFonts w:cs="Courier New"/>
-                <w:szCs w:val="24"/>
-              </w:rPr>
-              <w:t xml:space="preserve"> public </w:t>
-            </w:r>
-            <w:proofErr w:type="spellStart"/>
-            <w:r>
-              <w:rPr>
-                <w:rFonts w:cs="Courier New"/>
-                <w:szCs w:val="24"/>
-              </w:rPr>
-              <w:t>StudentSwipe</w:t>
-            </w:r>
-            <w:proofErr w:type="spellEnd"/>
-            <w:r>
-              <w:rPr>
-                <w:rFonts w:cs="Courier New"/>
-                <w:szCs w:val="24"/>
-              </w:rPr>
-              <w:t>()</w:t>
-            </w:r>
-          </w:p>
-        </w:tc>
-        <w:tc>
-          <w:tcPr>
-            <w:tcW w:w="4940" w:type="dxa"/>
-          </w:tcPr>
-          <w:p>
-            <w:pPr>
-              <w:spacing w:line="240" w:lineRule="auto"/>
-              <w:rPr>
-                <w:szCs w:val="24"/>
-              </w:rPr>
-            </w:pPr>
-            <w:r>
-              <w:rPr>
-                <w:szCs w:val="24"/>
-              </w:rPr>
-              <w:t>Initializes all events, sets the focus of the cursor to the text block, and readies the timer for when it is called.</w:t>
-            </w:r>
-          </w:p>
-        </w:tc>
-      </w:tr>
-      <w:tr>
-        <w:tc>
-          <w:tcPr>
-            <w:tcW w:w="4410" w:type="dxa"/>
-          </w:tcPr>
-          <w:p>
-            <w:pPr>
-              <w:spacing w:line="240" w:lineRule="auto"/>
-              <w:rPr>
-                <w:szCs w:val="24"/>
-              </w:rPr>
-            </w:pPr>
-            <w:r>
-              <w:rPr>
                 <w:color w:val="000000"/>
                 <w:szCs w:val="24"/>
                 <w:highlight w:val="white"/>
               </w:rPr>
-              <w:t xml:space="preserve">public string </w:t>
-            </w:r>
-            <w:proofErr w:type="spellStart"/>
-            <w:r>
-              <w:rPr>
-                <w:color w:val="000000"/>
-                <w:szCs w:val="24"/>
-                <w:highlight w:val="white"/>
-              </w:rPr>
-              <w:t>GetDate</w:t>
-            </w:r>
-            <w:proofErr w:type="spellEnd"/>
-            <w:r>
-              <w:rPr>
-                <w:color w:val="000000"/>
-                <w:szCs w:val="24"/>
-                <w:highlight w:val="white"/>
-              </w:rPr>
-              <w:t>(</w:t>
-            </w:r>
-            <w:proofErr w:type="spellStart"/>
-            <w:r>
-              <w:rPr>
-                <w:color w:val="000000"/>
-                <w:szCs w:val="24"/>
-                <w:highlight w:val="white"/>
-              </w:rPr>
-              <w:t>DateTime</w:t>
-            </w:r>
-            <w:proofErr w:type="spellEnd"/>
-            <w:r>
-              <w:rPr>
-                <w:color w:val="000000"/>
-                <w:szCs w:val="24"/>
-                <w:highlight w:val="white"/>
-              </w:rPr>
-              <w:t xml:space="preserve"> Date)</w:t>
-            </w:r>
-          </w:p>
-        </w:tc>
-        <w:tc>
-          <w:tcPr>
-            <w:tcW w:w="4940" w:type="dxa"/>
-          </w:tcPr>
-          <w:p>
-            <w:pPr>
-              <w:spacing w:line="240" w:lineRule="auto"/>
-              <w:rPr>
-                <w:szCs w:val="24"/>
-              </w:rPr>
-            </w:pPr>
-            <w:r>
-              <w:rPr>
-                <w:color w:val="000000"/>
-                <w:szCs w:val="24"/>
-                <w:highlight w:val="white"/>
-              </w:rPr>
-              <w:t>This method returns the time the user swiped in using the 24 hour clock. First it accesses the date using built in classes then the date is taken through a while loop where the unwanted 12:00:00 AM is removed by going through the string, putting each character in a temporary string, and stops once it reaches a space character in the string. The try and catch are there for extra protection just in case there a chance that the while loop exceeds the length of the string somehow.</w:t>
-            </w:r>
-          </w:p>
-        </w:tc>
-      </w:tr>
-    </w:tbl>
-    <w:p>
-      <w:r>
-        <w:br w:type="page"/>
-      </w:r>
-    </w:p>
-    <w:p>
-      <w:pPr>
-        <w:pStyle w:val="Heading3"/>
-      </w:pPr>
-      <w:bookmarkStart w:id="21" w:name="_Toc449791942"/>
-      <w:r>
-        <w:lastRenderedPageBreak/>
-        <w:t>Functions (cont.)</w:t>
-      </w:r>
-      <w:bookmarkEnd w:id="21"/>
-    </w:p>
-    <w:tbl>
-      <w:tblPr>
-        <w:tblStyle w:val="TableGrid"/>
-        <w:tblW w:w="0" w:type="auto"/>
-        <w:tblBorders>
-          <w:top w:val="none" w:sz="0" w:space="0" w:color="auto"/>
-          <w:left w:val="none" w:sz="0" w:space="0" w:color="auto"/>
-          <w:bottom w:val="none" w:sz="0" w:space="0" w:color="auto"/>
-          <w:right w:val="none" w:sz="0" w:space="0" w:color="auto"/>
-        </w:tblBorders>
-        <w:tblLook w:val="04A0" w:firstRow="1" w:lastRow="0" w:firstColumn="1" w:lastColumn="0" w:noHBand="0" w:noVBand="1"/>
-      </w:tblPr>
-      <w:tblGrid>
-        <w:gridCol w:w="4410"/>
-        <w:gridCol w:w="4940"/>
-      </w:tblGrid>
-      <w:tr>
-        <w:tc>
-          <w:tcPr>
-            <w:tcW w:w="4410" w:type="dxa"/>
-          </w:tcPr>
-          <w:p>
-            <w:pPr>
-              <w:spacing w:line="240" w:lineRule="auto"/>
-              <w:rPr>
-                <w:szCs w:val="24"/>
-              </w:rPr>
-            </w:pPr>
-            <w:r>
-              <w:rPr>
-                <w:color w:val="000000"/>
-                <w:szCs w:val="24"/>
-                <w:highlight w:val="white"/>
-              </w:rPr>
-              <w:t xml:space="preserve">public void </w:t>
-            </w:r>
-            <w:proofErr w:type="spellStart"/>
-            <w:r>
-              <w:rPr>
-                <w:color w:val="000000"/>
-                <w:szCs w:val="24"/>
-                <w:highlight w:val="white"/>
-              </w:rPr>
-              <w:t>databaseLoginCheck</w:t>
-            </w:r>
-            <w:proofErr w:type="spellEnd"/>
-            <w:r>
-              <w:rPr>
-                <w:color w:val="000000"/>
-                <w:szCs w:val="24"/>
-                <w:highlight w:val="white"/>
-              </w:rPr>
-              <w:t>()</w:t>
-            </w:r>
-          </w:p>
-        </w:tc>
-        <w:tc>
-          <w:tcPr>
-            <w:tcW w:w="4940" w:type="dxa"/>
-          </w:tcPr>
-          <w:p>
-            <w:pPr>
-              <w:spacing w:line="240" w:lineRule="auto"/>
-              <w:rPr>
-                <w:szCs w:val="24"/>
-              </w:rPr>
-            </w:pPr>
-            <w:r>
-              <w:rPr>
-                <w:color w:val="000000"/>
-                <w:szCs w:val="24"/>
-                <w:highlight w:val="white"/>
-              </w:rPr>
-              <w:t xml:space="preserve">This method accesses the database that holds all the students the professor is currently teaching. The method first sets the boolean variable </w:t>
+              <w:t xml:space="preserve"> variable </w:t>
             </w:r>
             <w:proofErr w:type="spellStart"/>
             <w:r>
@@ -4834,12 +4847,12 @@
       <w:pPr>
         <w:pStyle w:val="Heading3"/>
       </w:pPr>
-      <w:bookmarkStart w:id="22" w:name="_Toc449791943"/>
+      <w:bookmarkStart w:id="21" w:name="_Toc449791943"/>
       <w:r>
         <w:lastRenderedPageBreak/>
         <w:t>UI Elements</w:t>
       </w:r>
-      <w:bookmarkEnd w:id="22"/>
+      <w:bookmarkEnd w:id="21"/>
     </w:p>
     <w:tbl>
       <w:tblPr>
@@ -5157,11 +5170,11 @@
       <w:pPr>
         <w:pStyle w:val="Heading3"/>
       </w:pPr>
-      <w:bookmarkStart w:id="23" w:name="_Toc449791944"/>
+      <w:bookmarkStart w:id="22" w:name="_Toc449791944"/>
       <w:r>
         <w:t>Possible Errors</w:t>
       </w:r>
-      <w:bookmarkEnd w:id="23"/>
+      <w:bookmarkEnd w:id="22"/>
     </w:p>
     <w:tbl>
       <w:tblPr>
@@ -5350,22 +5363,22 @@
       <w:pPr>
         <w:pStyle w:val="Heading2"/>
       </w:pPr>
-      <w:bookmarkStart w:id="24" w:name="_Toc449791945"/>
+      <w:bookmarkStart w:id="23" w:name="_Toc449791945"/>
       <w:r>
         <w:lastRenderedPageBreak/>
         <w:t>Register Screen</w:t>
       </w:r>
-      <w:bookmarkEnd w:id="24"/>
+      <w:bookmarkEnd w:id="23"/>
     </w:p>
     <w:p>
       <w:pPr>
         <w:pStyle w:val="Heading3"/>
       </w:pPr>
-      <w:bookmarkStart w:id="25" w:name="_Toc449791946"/>
+      <w:bookmarkStart w:id="24" w:name="_Toc449791946"/>
       <w:r>
         <w:t>Description</w:t>
       </w:r>
-      <w:bookmarkEnd w:id="25"/>
+      <w:bookmarkEnd w:id="24"/>
     </w:p>
     <w:p>
       <w:r>
@@ -5377,11 +5390,11 @@
       <w:pPr>
         <w:pStyle w:val="Heading3"/>
       </w:pPr>
-      <w:bookmarkStart w:id="26" w:name="_Toc449791947"/>
+      <w:bookmarkStart w:id="25" w:name="_Toc449791947"/>
       <w:r>
         <w:t>Files</w:t>
       </w:r>
-      <w:bookmarkEnd w:id="26"/>
+      <w:bookmarkEnd w:id="25"/>
     </w:p>
     <w:p>
       <w:proofErr w:type="spellStart"/>
@@ -5401,11 +5414,11 @@
       <w:pPr>
         <w:pStyle w:val="Heading3"/>
       </w:pPr>
-      <w:bookmarkStart w:id="27" w:name="_Toc449791948"/>
+      <w:bookmarkStart w:id="26" w:name="_Toc449791948"/>
       <w:r>
         <w:t>Functions</w:t>
       </w:r>
-      <w:bookmarkEnd w:id="27"/>
+      <w:bookmarkEnd w:id="26"/>
     </w:p>
     <w:tbl>
       <w:tblPr>
@@ -5548,16 +5561,55 @@
           </w:p>
         </w:tc>
       </w:tr>
+      <w:tr>
+        <w:tc>
+          <w:tcPr>
+            <w:tcW w:w="5130" w:type="dxa"/>
+          </w:tcPr>
+          <w:p>
+            <w:pPr>
+              <w:tabs>
+                <w:tab w:val="left" w:pos="1650"/>
+              </w:tabs>
+              <w:spacing w:line="240" w:lineRule="auto"/>
+            </w:pPr>
+            <w:proofErr w:type="spellStart"/>
+            <w:r>
+              <w:t>passwordCheck</w:t>
+            </w:r>
+            <w:proofErr w:type="spellEnd"/>
+          </w:p>
+        </w:tc>
+        <w:tc>
+          <w:tcPr>
+            <w:tcW w:w="4220" w:type="dxa"/>
+          </w:tcPr>
+          <w:p>
+            <w:pPr>
+              <w:spacing w:line="240" w:lineRule="auto"/>
+            </w:pPr>
+            <w:r>
+              <w:t>This function is called whenever the user clicks the submit button.  The functions checks to make sure that the password is at least 6 characters, contains an uppercase letter, a lowercase letter, a number, and a punctuation mark.  It also ma</w:t>
+            </w:r>
+            <w:r>
+              <w:t xml:space="preserve">kes sure that the password and confirm password field </w:t>
+            </w:r>
+            <w:r>
+              <w:t xml:space="preserve">match. </w:t>
+            </w:r>
+          </w:p>
+        </w:tc>
+      </w:tr>
     </w:tbl>
     <w:p>
       <w:pPr>
         <w:pStyle w:val="Heading3"/>
       </w:pPr>
-      <w:bookmarkStart w:id="28" w:name="_Toc449791949"/>
+      <w:bookmarkStart w:id="27" w:name="_Toc449791949"/>
       <w:r>
         <w:t>UI Elements</w:t>
       </w:r>
-      <w:bookmarkEnd w:id="28"/>
+      <w:bookmarkEnd w:id="27"/>
     </w:p>
     <w:tbl>
       <w:tblPr>
@@ -5710,6 +5762,9 @@
             <w:r>
               <w:t>professornameTextBo</w:t>
             </w:r>
+            <w:r>
+              <w:t>x</w:t>
+            </w:r>
             <w:proofErr w:type="spellEnd"/>
           </w:p>
         </w:tc>
@@ -5740,6 +5795,7 @@
               <w:spacing w:line="240" w:lineRule="auto"/>
             </w:pPr>
             <w:r>
+              <w:lastRenderedPageBreak/>
               <w:t>Textbox</w:t>
             </w:r>
           </w:p>
@@ -5816,11 +5872,11 @@
             <w:r>
               <w:t xml:space="preserve">Will contain </w:t>
             </w:r>
-            <w:proofErr w:type="gramStart"/>
-            <w:r>
-              <w:t>the  user’s</w:t>
-            </w:r>
-            <w:proofErr w:type="gramEnd"/>
+            <w:bookmarkStart w:id="28" w:name="_GoBack"/>
+            <w:bookmarkEnd w:id="28"/>
+            <w:r>
+              <w:t>the user’s</w:t>
+            </w:r>
             <w:r>
               <w:t xml:space="preserve"> email for password retrieval and as a means for contact.</w:t>
             </w:r>
@@ -5834,7 +5890,6 @@
       </w:pPr>
       <w:bookmarkStart w:id="29" w:name="_Toc449791950"/>
       <w:r>
-        <w:lastRenderedPageBreak/>
         <w:t>UI Elements (cont.)</w:t>
       </w:r>
       <w:bookmarkEnd w:id="29"/>
@@ -6275,6 +6330,7 @@
             </w:pPr>
             <w:proofErr w:type="spellStart"/>
             <w:r>
+              <w:lastRenderedPageBreak/>
               <w:t>CRNcomboBox_initialized</w:t>
             </w:r>
             <w:proofErr w:type="spellEnd"/>
@@ -6306,7 +6362,6 @@
       </w:pPr>
       <w:bookmarkStart w:id="35" w:name="_Toc449791956"/>
       <w:r>
-        <w:lastRenderedPageBreak/>
         <w:t>UI Elements</w:t>
       </w:r>
       <w:bookmarkEnd w:id="35"/>
@@ -6588,31 +6643,16 @@
       <w:bookmarkEnd w:id="37"/>
     </w:p>
     <w:p>
-      <w:r>
-        <w:fldChar w:fldCharType="begin"/>
-      </w:r>
-      <w:r>
-        <w:instrText xml:space="preserve"> INDEX \c "2" \z "1033" </w:instrText>
-      </w:r>
-      <w:r>
-        <w:fldChar w:fldCharType="separate"/>
-      </w:r>
-      <w:r>
-        <w:rPr>
-          <w:b/>
-          <w:bCs/>
-          <w:noProof/>
-        </w:rPr>
-        <w:t>No index entries found.</w:t>
-      </w:r>
-      <w:r>
-        <w:rPr>
-          <w:b/>
-          <w:bCs/>
-          <w:noProof/>
-        </w:rPr>
-        <w:fldChar w:fldCharType="end"/>
-      </w:r>
+      <w:fldSimple w:instr=" INDEX \c &quot;2&quot; \z &quot;1033&quot; ">
+        <w:r>
+          <w:rPr>
+            <w:b/>
+            <w:bCs/>
+            <w:noProof/>
+          </w:rPr>
+          <w:t>No index entries found.</w:t>
+        </w:r>
+      </w:fldSimple>
     </w:p>
     <w:sectPr>
       <w:type w:val="continuous"/>
@@ -6692,7 +6732,7 @@
           <w:rPr>
             <w:noProof/>
           </w:rPr>
-          <w:t>2</w:t>
+          <w:t>12</w:t>
         </w:r>
         <w:r>
           <w:rPr>
@@ -6801,7 +6841,7 @@
           <w:rPr>
             <w:noProof/>
           </w:rPr>
-          <w:t>2</w:t>
+          <w:t>12</w:t>
         </w:r>
         <w:r>
           <w:rPr>
@@ -7869,7 +7909,7 @@
 </file>
 
 <file path=customXml/itemProps1.xml><?xml version="1.0" encoding="utf-8"?>
-<ds:datastoreItem xmlns:ds="http://schemas.openxmlformats.org/officeDocument/2006/customXml" ds:itemID="{D0A933E4-64BE-4A7B-B017-840634C844F2}">
+<ds:datastoreItem xmlns:ds="http://schemas.openxmlformats.org/officeDocument/2006/customXml" ds:itemID="{C8614C2F-CA56-42CD-929B-223191FD189C}">
   <ds:schemaRefs>
     <ds:schemaRef ds:uri="http://schemas.openxmlformats.org/officeDocument/2006/bibliography"/>
   </ds:schemaRefs>

</xml_diff>